<commit_message>
doc: savetofile & packer
</commit_message>
<xml_diff>
--- a/doc/管理文档.docx
+++ b/doc/管理文档.docx
@@ -1269,7 +1269,7 @@
         </w:rPr>
       </w:pPr>
       <w:bookmarkStart w:id="0" w:name="_Toc19803"/>
-      <w:bookmarkStart w:id="1" w:name="_Toc6226"/>
+      <w:bookmarkStart w:id="1" w:name="_Toc19867"/>
       <w:r>
         <w:rPr>
           <w:rFonts w:hint="eastAsia" w:ascii="微软雅黑" w:hAnsi="微软雅黑" w:eastAsia="微软雅黑" w:cs="微软雅黑"/>
@@ -2352,7 +2352,7 @@
           <w:szCs w:val="22"/>
           <w:lang w:val="en-US" w:eastAsia="zh-CN" w:bidi="ar-SA"/>
         </w:rPr>
-        <w:instrText xml:space="preserve"> HYPERLINK \l _Toc6226 </w:instrText>
+        <w:instrText xml:space="preserve"> HYPERLINK \l _Toc19867 </w:instrText>
       </w:r>
       <w:r>
         <w:rPr>
@@ -2393,7 +2393,7 @@
           <w:szCs w:val="22"/>
           <w:lang w:val="en-US" w:eastAsia="zh-CN" w:bidi="ar-SA"/>
         </w:rPr>
-        <w:instrText xml:space="preserve"> PAGEREF _Toc6226 </w:instrText>
+        <w:instrText xml:space="preserve"> PAGEREF _Toc19867 </w:instrText>
       </w:r>
       <w:r>
         <w:rPr>
@@ -2454,7 +2454,7 @@
           <w:szCs w:val="22"/>
           <w:lang w:val="en-US" w:eastAsia="zh-CN" w:bidi="ar-SA"/>
         </w:rPr>
-        <w:instrText xml:space="preserve"> HYPERLINK \l _Toc13462 </w:instrText>
+        <w:instrText xml:space="preserve"> HYPERLINK \l _Toc3923 </w:instrText>
       </w:r>
       <w:r>
         <w:rPr>
@@ -2495,7 +2495,7 @@
           <w:szCs w:val="22"/>
           <w:lang w:val="en-US" w:eastAsia="zh-CN" w:bidi="ar-SA"/>
         </w:rPr>
-        <w:instrText xml:space="preserve"> PAGEREF _Toc13462 </w:instrText>
+        <w:instrText xml:space="preserve"> PAGEREF _Toc3923 </w:instrText>
       </w:r>
       <w:r>
         <w:rPr>
@@ -2556,7 +2556,7 @@
           <w:szCs w:val="22"/>
           <w:lang w:val="en-US" w:eastAsia="zh-CN" w:bidi="ar-SA"/>
         </w:rPr>
-        <w:instrText xml:space="preserve"> HYPERLINK \l _Toc29108 </w:instrText>
+        <w:instrText xml:space="preserve"> HYPERLINK \l _Toc18243 </w:instrText>
       </w:r>
       <w:r>
         <w:rPr>
@@ -2615,7 +2615,7 @@
           <w:szCs w:val="22"/>
           <w:lang w:val="en-US" w:eastAsia="zh-CN" w:bidi="ar-SA"/>
         </w:rPr>
-        <w:instrText xml:space="preserve"> PAGEREF _Toc29108 </w:instrText>
+        <w:instrText xml:space="preserve"> PAGEREF _Toc18243 </w:instrText>
       </w:r>
       <w:r>
         <w:rPr>
@@ -2676,7 +2676,7 @@
           <w:szCs w:val="22"/>
           <w:lang w:val="en-US" w:eastAsia="zh-CN" w:bidi="ar-SA"/>
         </w:rPr>
-        <w:instrText xml:space="preserve"> HYPERLINK \l _Toc2703 </w:instrText>
+        <w:instrText xml:space="preserve"> HYPERLINK \l _Toc6107 </w:instrText>
       </w:r>
       <w:r>
         <w:rPr>
@@ -2744,7 +2744,7 @@
           <w:szCs w:val="22"/>
           <w:lang w:val="en-US" w:eastAsia="zh-CN" w:bidi="ar-SA"/>
         </w:rPr>
-        <w:instrText xml:space="preserve"> PAGEREF _Toc2703 </w:instrText>
+        <w:instrText xml:space="preserve"> PAGEREF _Toc6107 </w:instrText>
       </w:r>
       <w:r>
         <w:rPr>
@@ -2805,7 +2805,7 @@
           <w:szCs w:val="22"/>
           <w:lang w:val="en-US" w:eastAsia="zh-CN" w:bidi="ar-SA"/>
         </w:rPr>
-        <w:instrText xml:space="preserve"> HYPERLINK \l _Toc32139 </w:instrText>
+        <w:instrText xml:space="preserve"> HYPERLINK \l _Toc11723 </w:instrText>
       </w:r>
       <w:r>
         <w:rPr>
@@ -2864,7 +2864,7 @@
           <w:szCs w:val="22"/>
           <w:lang w:val="en-US" w:eastAsia="zh-CN" w:bidi="ar-SA"/>
         </w:rPr>
-        <w:instrText xml:space="preserve"> PAGEREF _Toc32139 </w:instrText>
+        <w:instrText xml:space="preserve"> PAGEREF _Toc11723 </w:instrText>
       </w:r>
       <w:r>
         <w:rPr>
@@ -2927,7 +2927,7 @@
           <w:szCs w:val="22"/>
           <w:lang w:val="en-US" w:eastAsia="zh-CN" w:bidi="ar-SA"/>
         </w:rPr>
-        <w:instrText xml:space="preserve"> HYPERLINK \l _Toc8539 </w:instrText>
+        <w:instrText xml:space="preserve"> HYPERLINK \l _Toc16896 </w:instrText>
       </w:r>
       <w:r>
         <w:rPr>
@@ -2968,7 +2968,7 @@
           <w:szCs w:val="22"/>
           <w:lang w:val="en-US" w:eastAsia="zh-CN" w:bidi="ar-SA"/>
         </w:rPr>
-        <w:instrText xml:space="preserve"> PAGEREF _Toc8539 </w:instrText>
+        <w:instrText xml:space="preserve"> PAGEREF _Toc16896 </w:instrText>
       </w:r>
       <w:r>
         <w:rPr>
@@ -2984,7 +2984,7 @@
           <w:szCs w:val="22"/>
           <w:lang w:val="en-US" w:eastAsia="zh-CN" w:bidi="ar-SA"/>
         </w:rPr>
-        <w:t>6</w:t>
+        <w:t>7</w:t>
       </w:r>
       <w:r>
         <w:rPr>
@@ -3029,7 +3029,7 @@
           <w:szCs w:val="22"/>
           <w:lang w:val="en-US" w:eastAsia="zh-CN" w:bidi="ar-SA"/>
         </w:rPr>
-        <w:instrText xml:space="preserve"> HYPERLINK \l _Toc24399 </w:instrText>
+        <w:instrText xml:space="preserve"> HYPERLINK \l _Toc31688 </w:instrText>
       </w:r>
       <w:r>
         <w:rPr>
@@ -3070,7 +3070,7 @@
           <w:szCs w:val="22"/>
           <w:lang w:val="en-US" w:eastAsia="zh-CN" w:bidi="ar-SA"/>
         </w:rPr>
-        <w:instrText xml:space="preserve"> PAGEREF _Toc24399 </w:instrText>
+        <w:instrText xml:space="preserve"> PAGEREF _Toc31688 </w:instrText>
       </w:r>
       <w:r>
         <w:rPr>
@@ -3086,7 +3086,7 @@
           <w:szCs w:val="22"/>
           <w:lang w:val="en-US" w:eastAsia="zh-CN" w:bidi="ar-SA"/>
         </w:rPr>
-        <w:t>7</w:t>
+        <w:t>8</w:t>
       </w:r>
       <w:r>
         <w:rPr>
@@ -3131,7 +3131,7 @@
           <w:szCs w:val="22"/>
           <w:lang w:val="en-US" w:eastAsia="zh-CN" w:bidi="ar-SA"/>
         </w:rPr>
-        <w:instrText xml:space="preserve"> HYPERLINK \l _Toc2616 </w:instrText>
+        <w:instrText xml:space="preserve"> HYPERLINK \l _Toc16878 </w:instrText>
       </w:r>
       <w:r>
         <w:rPr>
@@ -3172,7 +3172,7 @@
           <w:szCs w:val="22"/>
           <w:lang w:val="en-US" w:eastAsia="zh-CN" w:bidi="ar-SA"/>
         </w:rPr>
-        <w:instrText xml:space="preserve"> PAGEREF _Toc2616 </w:instrText>
+        <w:instrText xml:space="preserve"> PAGEREF _Toc16878 </w:instrText>
       </w:r>
       <w:r>
         <w:rPr>
@@ -3233,7 +3233,7 @@
           <w:szCs w:val="22"/>
           <w:lang w:val="en-US" w:eastAsia="zh-CN" w:bidi="ar-SA"/>
         </w:rPr>
-        <w:instrText xml:space="preserve"> HYPERLINK \l _Toc30815 </w:instrText>
+        <w:instrText xml:space="preserve"> HYPERLINK \l _Toc20720 </w:instrText>
       </w:r>
       <w:r>
         <w:rPr>
@@ -3283,7 +3283,7 @@
           <w:szCs w:val="22"/>
           <w:lang w:val="en-US" w:eastAsia="zh-CN" w:bidi="ar-SA"/>
         </w:rPr>
-        <w:instrText xml:space="preserve"> PAGEREF _Toc30815 </w:instrText>
+        <w:instrText xml:space="preserve"> PAGEREF _Toc20720 </w:instrText>
       </w:r>
       <w:r>
         <w:rPr>
@@ -3344,7 +3344,7 @@
           <w:szCs w:val="22"/>
           <w:lang w:val="en-US" w:eastAsia="zh-CN" w:bidi="ar-SA"/>
         </w:rPr>
-        <w:instrText xml:space="preserve"> HYPERLINK \l _Toc18875 </w:instrText>
+        <w:instrText xml:space="preserve"> HYPERLINK \l _Toc3002 </w:instrText>
       </w:r>
       <w:r>
         <w:rPr>
@@ -3412,7 +3412,7 @@
           <w:szCs w:val="22"/>
           <w:lang w:val="en-US" w:eastAsia="zh-CN" w:bidi="ar-SA"/>
         </w:rPr>
-        <w:instrText xml:space="preserve"> PAGEREF _Toc18875 </w:instrText>
+        <w:instrText xml:space="preserve"> PAGEREF _Toc3002 </w:instrText>
       </w:r>
       <w:r>
         <w:rPr>
@@ -3473,7 +3473,7 @@
           <w:szCs w:val="22"/>
           <w:lang w:val="en-US" w:eastAsia="zh-CN" w:bidi="ar-SA"/>
         </w:rPr>
-        <w:instrText xml:space="preserve"> HYPERLINK \l _Toc2271 </w:instrText>
+        <w:instrText xml:space="preserve"> HYPERLINK \l _Toc16220 </w:instrText>
       </w:r>
       <w:r>
         <w:rPr>
@@ -3541,7 +3541,7 @@
           <w:szCs w:val="22"/>
           <w:lang w:val="en-US" w:eastAsia="zh-CN" w:bidi="ar-SA"/>
         </w:rPr>
-        <w:instrText xml:space="preserve"> PAGEREF _Toc2271 </w:instrText>
+        <w:instrText xml:space="preserve"> PAGEREF _Toc16220 </w:instrText>
       </w:r>
       <w:r>
         <w:rPr>
@@ -3557,7 +3557,7 @@
           <w:szCs w:val="22"/>
           <w:lang w:val="en-US" w:eastAsia="zh-CN" w:bidi="ar-SA"/>
         </w:rPr>
-        <w:t>9</w:t>
+        <w:t>10</w:t>
       </w:r>
       <w:r>
         <w:rPr>
@@ -3643,7 +3643,7 @@
           <w:szCs w:val="44"/>
         </w:rPr>
       </w:pPr>
-      <w:bookmarkStart w:id="2" w:name="_Toc13462"/>
+      <w:bookmarkStart w:id="2" w:name="_Toc3923"/>
       <w:r>
         <w:rPr>
           <w:rFonts w:hint="eastAsia" w:ascii="微软雅黑" w:hAnsi="微软雅黑" w:eastAsia="微软雅黑" w:cs="微软雅黑"/>
@@ -3694,7 +3694,7 @@
           <w:lang w:val="en-US" w:eastAsia="zh-CN"/>
         </w:rPr>
       </w:pPr>
-      <w:bookmarkStart w:id="3" w:name="_Toc29108"/>
+      <w:bookmarkStart w:id="3" w:name="_Toc18243"/>
       <w:r>
         <w:rPr>
           <w:rFonts w:hint="eastAsia" w:ascii="微软雅黑" w:hAnsi="微软雅黑" w:eastAsia="微软雅黑" w:cs="微软雅黑"/>
@@ -4094,7 +4094,25 @@
           <w:szCs w:val="24"/>
           <w:lang w:val="en-US" w:eastAsia="zh-CN"/>
         </w:rPr>
-        <w:t>将所有的可复用构件标识出来，其中开发的可服用构件包括以下：</w:t>
+        <w:t>将所有的可复用构件标识出来，其中开发的可</w:t>
+      </w:r>
+      <w:r>
+        <w:rPr>
+          <w:rFonts w:hint="eastAsia" w:ascii="微软雅黑" w:hAnsi="微软雅黑" w:cs="微软雅黑"/>
+          <w:sz w:val="24"/>
+          <w:szCs w:val="24"/>
+          <w:lang w:val="en-US" w:eastAsia="zh-CN"/>
+        </w:rPr>
+        <w:t>复用</w:t>
+      </w:r>
+      <w:r>
+        <w:rPr>
+          <w:rFonts w:hint="eastAsia" w:ascii="微软雅黑" w:hAnsi="微软雅黑" w:eastAsia="微软雅黑" w:cs="微软雅黑"/>
+          <w:sz w:val="24"/>
+          <w:szCs w:val="24"/>
+          <w:lang w:val="en-US" w:eastAsia="zh-CN"/>
+        </w:rPr>
+        <w:t>构件包括以下：</w:t>
       </w:r>
     </w:p>
     <w:p>
@@ -4569,9 +4587,10 @@
         <w:jc w:val="left"/>
         <w:textAlignment w:val="auto"/>
         <w:rPr>
-          <w:rFonts w:hint="eastAsia" w:ascii="微软雅黑" w:hAnsi="微软雅黑" w:eastAsia="微软雅黑" w:cs="微软雅黑"/>
-          <w:sz w:val="24"/>
-          <w:szCs w:val="24"/>
+          <w:rFonts w:hint="eastAsia" w:ascii="微软雅黑" w:hAnsi="微软雅黑" w:cs="微软雅黑"/>
+          <w:sz w:val="24"/>
+          <w:szCs w:val="24"/>
+          <w:lang w:val="en-US" w:eastAsia="zh-CN"/>
         </w:rPr>
       </w:pPr>
       <w:r>
@@ -4619,7 +4638,85 @@
           <w:szCs w:val="24"/>
           <w:lang w:val="en-US" w:eastAsia="zh-CN"/>
         </w:rPr>
-        <w:t>通讯（Communication）</w:t>
+        <w:t>保存消息到文件（File）</w:t>
+      </w:r>
+    </w:p>
+    <w:p>
+      <w:pPr>
+        <w:pStyle w:val="19"/>
+        <w:pageBreakBefore w:val="0"/>
+        <w:widowControl/>
+        <w:numPr>
+          <w:ilvl w:val="0"/>
+          <w:numId w:val="0"/>
+        </w:numPr>
+        <w:kinsoku/>
+        <w:wordWrap/>
+        <w:overflowPunct/>
+        <w:topLinePunct w:val="0"/>
+        <w:autoSpaceDE/>
+        <w:autoSpaceDN/>
+        <w:bidi w:val="0"/>
+        <w:adjustRightInd w:val="0"/>
+        <w:snapToGrid w:val="0"/>
+        <w:spacing w:line="240" w:lineRule="auto"/>
+        <w:ind w:right="0" w:rightChars="0" w:firstLine="720" w:firstLineChars="0"/>
+        <w:jc w:val="left"/>
+        <w:textAlignment w:val="auto"/>
+        <w:rPr>
+          <w:rFonts w:hint="eastAsia" w:ascii="微软雅黑" w:hAnsi="微软雅黑" w:cs="微软雅黑"/>
+          <w:sz w:val="24"/>
+          <w:szCs w:val="24"/>
+          <w:lang w:val="en-US" w:eastAsia="zh-CN"/>
+        </w:rPr>
+      </w:pPr>
+      <w:r>
+        <w:rPr>
+          <w:rFonts w:hint="eastAsia" w:ascii="微软雅黑" w:hAnsi="微软雅黑" w:cs="微软雅黑"/>
+          <w:sz w:val="24"/>
+          <w:szCs w:val="24"/>
+          <w:lang w:val="en-US" w:eastAsia="zh-CN"/>
+        </w:rPr>
+        <w:t>a.文件格式不限</w:t>
+      </w:r>
+    </w:p>
+    <w:p>
+      <w:pPr>
+        <w:pStyle w:val="19"/>
+        <w:pageBreakBefore w:val="0"/>
+        <w:widowControl/>
+        <w:numPr>
+          <w:ilvl w:val="0"/>
+          <w:numId w:val="0"/>
+        </w:numPr>
+        <w:kinsoku/>
+        <w:wordWrap/>
+        <w:overflowPunct/>
+        <w:topLinePunct w:val="0"/>
+        <w:autoSpaceDE/>
+        <w:autoSpaceDN/>
+        <w:bidi w:val="0"/>
+        <w:adjustRightInd w:val="0"/>
+        <w:snapToGrid w:val="0"/>
+        <w:spacing w:line="240" w:lineRule="auto"/>
+        <w:ind w:right="0" w:rightChars="0" w:firstLine="720" w:firstLineChars="0"/>
+        <w:jc w:val="left"/>
+        <w:textAlignment w:val="auto"/>
+        <w:rPr>
+          <w:rFonts w:hint="eastAsia" w:ascii="微软雅黑" w:hAnsi="微软雅黑" w:cs="微软雅黑"/>
+          <w:sz w:val="24"/>
+          <w:szCs w:val="24"/>
+          <w:lang w:val="en-US" w:eastAsia="zh-CN"/>
+        </w:rPr>
+      </w:pPr>
+      <w:r>
+        <w:rPr>
+          <w:rFonts w:hint="eastAsia" w:ascii="微软雅黑" w:hAnsi="微软雅黑" w:cs="微软雅黑"/>
+          <w:sz w:val="24"/>
+          <w:szCs w:val="24"/>
+          <w:lang w:val="en-US" w:eastAsia="zh-CN"/>
+        </w:rPr>
+        <w:t>b.文件路径可配置</w:t>
       </w:r>
     </w:p>
     <w:p>
@@ -4657,7 +4754,85 @@
           <w:szCs w:val="24"/>
           <w:lang w:val="en-US" w:eastAsia="zh-CN"/>
         </w:rPr>
-        <w:t>登录（Login）</w:t>
+        <w:t>压缩输出文件（Packer）</w:t>
+      </w:r>
+    </w:p>
+    <w:p>
+      <w:pPr>
+        <w:pStyle w:val="19"/>
+        <w:pageBreakBefore w:val="0"/>
+        <w:widowControl/>
+        <w:numPr>
+          <w:ilvl w:val="0"/>
+          <w:numId w:val="0"/>
+        </w:numPr>
+        <w:kinsoku/>
+        <w:wordWrap/>
+        <w:overflowPunct/>
+        <w:topLinePunct w:val="0"/>
+        <w:autoSpaceDE/>
+        <w:autoSpaceDN/>
+        <w:bidi w:val="0"/>
+        <w:adjustRightInd w:val="0"/>
+        <w:snapToGrid w:val="0"/>
+        <w:spacing w:line="240" w:lineRule="auto"/>
+        <w:ind w:right="0" w:rightChars="0" w:firstLine="720" w:firstLineChars="0"/>
+        <w:jc w:val="left"/>
+        <w:textAlignment w:val="auto"/>
+        <w:rPr>
+          <w:rFonts w:hint="eastAsia" w:ascii="微软雅黑" w:hAnsi="微软雅黑" w:cs="微软雅黑"/>
+          <w:sz w:val="24"/>
+          <w:szCs w:val="24"/>
+          <w:lang w:val="en-US" w:eastAsia="zh-CN"/>
+        </w:rPr>
+      </w:pPr>
+      <w:r>
+        <w:rPr>
+          <w:rFonts w:hint="eastAsia" w:ascii="微软雅黑" w:hAnsi="微软雅黑" w:cs="微软雅黑"/>
+          <w:sz w:val="24"/>
+          <w:szCs w:val="24"/>
+          <w:lang w:val="en-US" w:eastAsia="zh-CN"/>
+        </w:rPr>
+        <w:t>a.压缩格式不限</w:t>
+      </w:r>
+    </w:p>
+    <w:p>
+      <w:pPr>
+        <w:pStyle w:val="19"/>
+        <w:pageBreakBefore w:val="0"/>
+        <w:widowControl/>
+        <w:numPr>
+          <w:ilvl w:val="0"/>
+          <w:numId w:val="0"/>
+        </w:numPr>
+        <w:kinsoku/>
+        <w:wordWrap/>
+        <w:overflowPunct/>
+        <w:topLinePunct w:val="0"/>
+        <w:autoSpaceDE/>
+        <w:autoSpaceDN/>
+        <w:bidi w:val="0"/>
+        <w:adjustRightInd w:val="0"/>
+        <w:snapToGrid w:val="0"/>
+        <w:spacing w:line="240" w:lineRule="auto"/>
+        <w:ind w:right="0" w:rightChars="0" w:firstLine="720" w:firstLineChars="0"/>
+        <w:jc w:val="left"/>
+        <w:textAlignment w:val="auto"/>
+        <w:rPr>
+          <w:rFonts w:hint="eastAsia" w:ascii="微软雅黑" w:hAnsi="微软雅黑" w:cs="微软雅黑"/>
+          <w:sz w:val="24"/>
+          <w:szCs w:val="24"/>
+          <w:lang w:val="en-US" w:eastAsia="zh-CN"/>
+        </w:rPr>
+      </w:pPr>
+      <w:r>
+        <w:rPr>
+          <w:rFonts w:hint="eastAsia" w:ascii="微软雅黑" w:hAnsi="微软雅黑" w:cs="微软雅黑"/>
+          <w:sz w:val="24"/>
+          <w:szCs w:val="24"/>
+          <w:lang w:val="en-US" w:eastAsia="zh-CN"/>
+        </w:rPr>
+        <w:t>b.压缩包路径可配置</w:t>
       </w:r>
     </w:p>
     <w:p>
@@ -4695,7 +4870,7 @@
           <w:szCs w:val="24"/>
           <w:lang w:val="en-US" w:eastAsia="zh-CN"/>
         </w:rPr>
-        <w:t>验证（Authentication）</w:t>
+        <w:t>通讯（Communication）</w:t>
       </w:r>
     </w:p>
     <w:p>
@@ -4733,6 +4908,82 @@
           <w:szCs w:val="24"/>
           <w:lang w:val="en-US" w:eastAsia="zh-CN"/>
         </w:rPr>
+        <w:t>登录（Login）</w:t>
+      </w:r>
+    </w:p>
+    <w:p>
+      <w:pPr>
+        <w:pStyle w:val="19"/>
+        <w:pageBreakBefore w:val="0"/>
+        <w:widowControl/>
+        <w:numPr>
+          <w:ilvl w:val="0"/>
+          <w:numId w:val="1"/>
+        </w:numPr>
+        <w:kinsoku/>
+        <w:wordWrap/>
+        <w:overflowPunct/>
+        <w:topLinePunct w:val="0"/>
+        <w:autoSpaceDE/>
+        <w:autoSpaceDN/>
+        <w:bidi w:val="0"/>
+        <w:adjustRightInd w:val="0"/>
+        <w:snapToGrid w:val="0"/>
+        <w:spacing w:line="240" w:lineRule="auto"/>
+        <w:ind w:right="0" w:rightChars="0"/>
+        <w:jc w:val="left"/>
+        <w:textAlignment w:val="auto"/>
+        <w:rPr>
+          <w:rFonts w:hint="eastAsia" w:ascii="微软雅黑" w:hAnsi="微软雅黑" w:eastAsia="微软雅黑" w:cs="微软雅黑"/>
+          <w:sz w:val="24"/>
+          <w:szCs w:val="24"/>
+        </w:rPr>
+      </w:pPr>
+      <w:r>
+        <w:rPr>
+          <w:rFonts w:hint="eastAsia" w:ascii="微软雅黑" w:hAnsi="微软雅黑" w:cs="微软雅黑"/>
+          <w:sz w:val="24"/>
+          <w:szCs w:val="24"/>
+          <w:lang w:val="en-US" w:eastAsia="zh-CN"/>
+        </w:rPr>
+        <w:t>验证（Authentication）</w:t>
+      </w:r>
+    </w:p>
+    <w:p>
+      <w:pPr>
+        <w:pStyle w:val="19"/>
+        <w:pageBreakBefore w:val="0"/>
+        <w:widowControl/>
+        <w:numPr>
+          <w:ilvl w:val="0"/>
+          <w:numId w:val="1"/>
+        </w:numPr>
+        <w:kinsoku/>
+        <w:wordWrap/>
+        <w:overflowPunct/>
+        <w:topLinePunct w:val="0"/>
+        <w:autoSpaceDE/>
+        <w:autoSpaceDN/>
+        <w:bidi w:val="0"/>
+        <w:adjustRightInd w:val="0"/>
+        <w:snapToGrid w:val="0"/>
+        <w:spacing w:line="240" w:lineRule="auto"/>
+        <w:ind w:right="0" w:rightChars="0"/>
+        <w:jc w:val="left"/>
+        <w:textAlignment w:val="auto"/>
+        <w:rPr>
+          <w:rFonts w:hint="eastAsia" w:ascii="微软雅黑" w:hAnsi="微软雅黑" w:eastAsia="微软雅黑" w:cs="微软雅黑"/>
+          <w:sz w:val="24"/>
+          <w:szCs w:val="24"/>
+        </w:rPr>
+      </w:pPr>
+      <w:r>
+        <w:rPr>
+          <w:rFonts w:hint="eastAsia" w:ascii="微软雅黑" w:hAnsi="微软雅黑" w:cs="微软雅黑"/>
+          <w:sz w:val="24"/>
+          <w:szCs w:val="24"/>
+          <w:lang w:val="en-US" w:eastAsia="zh-CN"/>
+        </w:rPr>
         <w:t>数据库（Database）</w:t>
       </w:r>
     </w:p>
@@ -4787,7 +5038,7 @@
           <w:lang w:val="zh-CN"/>
         </w:rPr>
       </w:pPr>
-      <w:bookmarkStart w:id="4" w:name="_Toc2703"/>
+      <w:bookmarkStart w:id="4" w:name="_Toc6107"/>
       <w:r>
         <w:rPr>
           <w:rFonts w:hint="eastAsia" w:ascii="微软雅黑" w:hAnsi="微软雅黑" w:eastAsia="微软雅黑" w:cs="微软雅黑"/>
@@ -5207,7 +5458,7 @@
           <w:szCs w:val="44"/>
         </w:rPr>
       </w:pPr>
-      <w:bookmarkStart w:id="5" w:name="_Toc32139"/>
+      <w:bookmarkStart w:id="5" w:name="_Toc11723"/>
       <w:r>
         <w:rPr>
           <w:rFonts w:hint="eastAsia" w:ascii="微软雅黑" w:hAnsi="微软雅黑" w:eastAsia="微软雅黑" w:cs="微软雅黑"/>
@@ -6892,6 +7143,480 @@
           </w:p>
         </w:tc>
       </w:tr>
+      <w:tr>
+        <w:tblPrEx>
+          <w:tblBorders>
+            <w:top w:val="single" w:color="auto" w:sz="4" w:space="0"/>
+            <w:left w:val="single" w:color="auto" w:sz="4" w:space="0"/>
+            <w:bottom w:val="single" w:color="auto" w:sz="4" w:space="0"/>
+            <w:right w:val="single" w:color="auto" w:sz="4" w:space="0"/>
+            <w:insideH w:val="single" w:color="auto" w:sz="4" w:space="0"/>
+            <w:insideV w:val="single" w:color="auto" w:sz="4" w:space="0"/>
+          </w:tblBorders>
+          <w:tblLayout w:type="fixed"/>
+          <w:tblCellMar>
+            <w:top w:w="0" w:type="dxa"/>
+            <w:left w:w="108" w:type="dxa"/>
+            <w:bottom w:w="0" w:type="dxa"/>
+            <w:right w:w="108" w:type="dxa"/>
+          </w:tblCellMar>
+        </w:tblPrEx>
+        <w:tc>
+          <w:tcPr>
+            <w:tcW w:w="2274" w:type="dxa"/>
+            <w:tcBorders>
+              <w:top w:val="single" w:color="4F81BD" w:sz="8" w:space="0"/>
+              <w:left w:val="single" w:color="4F81BD" w:sz="8" w:space="0"/>
+              <w:bottom w:val="single" w:color="4F81BD" w:sz="8" w:space="0"/>
+              <w:right w:val="single" w:color="4F81BD" w:sz="8" w:space="0"/>
+            </w:tcBorders>
+            <w:shd w:val="clear" w:color="auto" w:fill="FFFFFF"/>
+            <w:textDirection w:val="lrTb"/>
+            <w:vAlign w:val="center"/>
+          </w:tcPr>
+          <w:p>
+            <w:pPr>
+              <w:pStyle w:val="25"/>
+              <w:framePr w:w="0" w:wrap="auto" w:vAnchor="margin" w:hAnchor="text" w:yAlign="inline"/>
+              <w:pBdr>
+                <w:top w:val="none" w:color="auto" w:sz="0" w:space="0"/>
+                <w:left w:val="none" w:color="auto" w:sz="0" w:space="0"/>
+                <w:bottom w:val="none" w:color="auto" w:sz="0" w:space="0"/>
+                <w:right w:val="none" w:color="auto" w:sz="0" w:space="0"/>
+                <w:between w:val="none" w:color="auto" w:sz="0" w:space="0"/>
+              </w:pBdr>
+              <w:shd w:val="clear"/>
+              <w:ind w:left="0" w:leftChars="0" w:right="0" w:rightChars="0" w:firstLine="0" w:firstLineChars="0"/>
+              <w:jc w:val="center"/>
+              <w:rPr>
+                <w:rFonts w:hint="eastAsia" w:ascii="微软雅黑" w:hAnsi="微软雅黑" w:eastAsia="微软雅黑" w:cs="微软雅黑"/>
+                <w:sz w:val="24"/>
+                <w:szCs w:val="24"/>
+                <w:vertAlign w:val="baseline"/>
+                <w:lang w:val="en-US" w:eastAsia="zh-CN"/>
+              </w:rPr>
+            </w:pPr>
+            <w:r>
+              <w:rPr>
+                <w:rFonts w:hint="eastAsia" w:ascii="微软雅黑" w:hAnsi="微软雅黑" w:eastAsia="微软雅黑" w:cs="微软雅黑"/>
+                <w:sz w:val="24"/>
+                <w:szCs w:val="24"/>
+                <w:vertAlign w:val="baseline"/>
+                <w:lang w:val="en-US" w:eastAsia="zh-CN"/>
+              </w:rPr>
+              <w:t>2016年4月19日</w:t>
+            </w:r>
+          </w:p>
+        </w:tc>
+        <w:tc>
+          <w:tcPr>
+            <w:tcW w:w="2265" w:type="dxa"/>
+            <w:tcBorders>
+              <w:top w:val="single" w:color="4F81BD" w:sz="8" w:space="0"/>
+              <w:left w:val="single" w:color="4F81BD" w:sz="8" w:space="0"/>
+              <w:bottom w:val="single" w:color="4F81BD" w:sz="8" w:space="0"/>
+              <w:right w:val="single" w:color="4F81BD" w:sz="8" w:space="0"/>
+            </w:tcBorders>
+            <w:shd w:val="clear" w:color="auto" w:fill="FFFFFF"/>
+            <w:textDirection w:val="lrTb"/>
+            <w:vAlign w:val="center"/>
+          </w:tcPr>
+          <w:p>
+            <w:pPr>
+              <w:pStyle w:val="25"/>
+              <w:framePr w:w="0" w:wrap="auto" w:vAnchor="margin" w:hAnchor="text" w:yAlign="inline"/>
+              <w:pBdr>
+                <w:top w:val="none" w:color="auto" w:sz="0" w:space="0"/>
+                <w:left w:val="none" w:color="auto" w:sz="0" w:space="0"/>
+                <w:bottom w:val="none" w:color="auto" w:sz="0" w:space="0"/>
+                <w:right w:val="none" w:color="auto" w:sz="0" w:space="0"/>
+                <w:between w:val="none" w:color="auto" w:sz="0" w:space="0"/>
+              </w:pBdr>
+              <w:shd w:val="clear"/>
+              <w:ind w:left="0" w:leftChars="0" w:right="0" w:rightChars="0" w:firstLine="0" w:firstLineChars="0"/>
+              <w:jc w:val="center"/>
+              <w:rPr>
+                <w:rFonts w:hint="eastAsia" w:ascii="微软雅黑" w:hAnsi="微软雅黑" w:eastAsia="微软雅黑" w:cs="微软雅黑"/>
+                <w:sz w:val="24"/>
+                <w:szCs w:val="24"/>
+                <w:vertAlign w:val="baseline"/>
+                <w:lang w:val="en-US" w:eastAsia="zh-CN"/>
+              </w:rPr>
+            </w:pPr>
+            <w:r>
+              <w:rPr>
+                <w:rFonts w:hint="eastAsia" w:ascii="微软雅黑" w:hAnsi="微软雅黑" w:eastAsia="微软雅黑" w:cs="微软雅黑"/>
+                <w:sz w:val="24"/>
+                <w:szCs w:val="24"/>
+                <w:vertAlign w:val="baseline"/>
+                <w:lang w:val="en-US" w:eastAsia="zh-CN"/>
+              </w:rPr>
+              <w:t>2016年4月20日</w:t>
+            </w:r>
+          </w:p>
+        </w:tc>
+        <w:tc>
+          <w:tcPr>
+            <w:tcW w:w="3983" w:type="dxa"/>
+            <w:tcBorders>
+              <w:top w:val="single" w:color="4F81BD" w:sz="8" w:space="0"/>
+              <w:left w:val="single" w:color="4F81BD" w:sz="8" w:space="0"/>
+              <w:bottom w:val="single" w:color="4F81BD" w:sz="8" w:space="0"/>
+              <w:right w:val="single" w:color="4F81BD" w:sz="8" w:space="0"/>
+            </w:tcBorders>
+            <w:shd w:val="clear" w:color="auto" w:fill="FFFFFF"/>
+            <w:textDirection w:val="lrTb"/>
+            <w:vAlign w:val="center"/>
+          </w:tcPr>
+          <w:p>
+            <w:pPr>
+              <w:pStyle w:val="25"/>
+              <w:framePr w:w="0" w:wrap="auto" w:vAnchor="margin" w:hAnchor="text" w:yAlign="inline"/>
+              <w:pBdr>
+                <w:top w:val="none" w:color="auto" w:sz="0" w:space="0"/>
+                <w:left w:val="none" w:color="auto" w:sz="0" w:space="0"/>
+                <w:bottom w:val="none" w:color="auto" w:sz="0" w:space="0"/>
+                <w:right w:val="none" w:color="auto" w:sz="0" w:space="0"/>
+                <w:between w:val="none" w:color="auto" w:sz="0" w:space="0"/>
+              </w:pBdr>
+              <w:shd w:val="clear"/>
+              <w:ind w:left="0" w:leftChars="0" w:right="0" w:rightChars="0" w:firstLine="0" w:firstLineChars="0"/>
+              <w:jc w:val="left"/>
+              <w:rPr>
+                <w:rFonts w:hint="eastAsia" w:ascii="微软雅黑" w:hAnsi="微软雅黑" w:eastAsia="微软雅黑" w:cs="微软雅黑"/>
+                <w:sz w:val="24"/>
+                <w:szCs w:val="24"/>
+                <w:lang w:val="en-US" w:eastAsia="zh-CN"/>
+              </w:rPr>
+            </w:pPr>
+            <w:r>
+              <w:rPr>
+                <w:rFonts w:hint="eastAsia" w:ascii="微软雅黑" w:hAnsi="微软雅黑" w:eastAsia="微软雅黑" w:cs="微软雅黑"/>
+                <w:sz w:val="24"/>
+                <w:szCs w:val="24"/>
+                <w:lang w:val="en-US" w:eastAsia="zh-CN"/>
+              </w:rPr>
+              <w:t>选择可复用构件CM、PM、License，并提出改进意见，在此基础上重构server端的代码。</w:t>
+            </w:r>
+          </w:p>
+        </w:tc>
+      </w:tr>
+      <w:tr>
+        <w:tblPrEx>
+          <w:tblBorders>
+            <w:top w:val="single" w:color="auto" w:sz="4" w:space="0"/>
+            <w:left w:val="single" w:color="auto" w:sz="4" w:space="0"/>
+            <w:bottom w:val="single" w:color="auto" w:sz="4" w:space="0"/>
+            <w:right w:val="single" w:color="auto" w:sz="4" w:space="0"/>
+            <w:insideH w:val="single" w:color="auto" w:sz="4" w:space="0"/>
+            <w:insideV w:val="single" w:color="auto" w:sz="4" w:space="0"/>
+          </w:tblBorders>
+          <w:tblLayout w:type="fixed"/>
+          <w:tblCellMar>
+            <w:top w:w="0" w:type="dxa"/>
+            <w:left w:w="108" w:type="dxa"/>
+            <w:bottom w:w="0" w:type="dxa"/>
+            <w:right w:w="108" w:type="dxa"/>
+          </w:tblCellMar>
+        </w:tblPrEx>
+        <w:tc>
+          <w:tcPr>
+            <w:tcW w:w="2274" w:type="dxa"/>
+            <w:tcBorders>
+              <w:top w:val="single" w:color="4F81BD" w:sz="8" w:space="0"/>
+              <w:left w:val="single" w:color="4F81BD" w:sz="8" w:space="0"/>
+              <w:bottom w:val="single" w:color="4F81BD" w:sz="8" w:space="0"/>
+              <w:right w:val="single" w:color="4F81BD" w:sz="8" w:space="0"/>
+            </w:tcBorders>
+            <w:shd w:val="clear" w:color="auto" w:fill="B8CCE4"/>
+            <w:textDirection w:val="lrTb"/>
+            <w:vAlign w:val="center"/>
+          </w:tcPr>
+          <w:p>
+            <w:pPr>
+              <w:pStyle w:val="25"/>
+              <w:framePr w:w="0" w:wrap="auto" w:vAnchor="margin" w:hAnchor="text" w:yAlign="inline"/>
+              <w:pBdr>
+                <w:top w:val="none" w:color="auto" w:sz="0" w:space="0"/>
+                <w:left w:val="none" w:color="auto" w:sz="0" w:space="0"/>
+                <w:bottom w:val="none" w:color="auto" w:sz="0" w:space="0"/>
+                <w:right w:val="none" w:color="auto" w:sz="0" w:space="0"/>
+                <w:between w:val="none" w:color="auto" w:sz="0" w:space="0"/>
+              </w:pBdr>
+              <w:shd w:val="clear"/>
+              <w:ind w:left="0" w:leftChars="0" w:right="0" w:rightChars="0" w:firstLine="0" w:firstLineChars="0"/>
+              <w:jc w:val="center"/>
+              <w:rPr>
+                <w:rFonts w:hint="eastAsia" w:ascii="微软雅黑" w:hAnsi="微软雅黑" w:eastAsia="微软雅黑" w:cs="微软雅黑"/>
+                <w:sz w:val="24"/>
+                <w:szCs w:val="24"/>
+                <w:vertAlign w:val="baseline"/>
+                <w:lang w:val="en-US" w:eastAsia="zh-CN"/>
+              </w:rPr>
+            </w:pPr>
+            <w:r>
+              <w:rPr>
+                <w:rFonts w:hint="eastAsia" w:ascii="微软雅黑" w:hAnsi="微软雅黑" w:eastAsia="微软雅黑" w:cs="微软雅黑"/>
+                <w:sz w:val="24"/>
+                <w:szCs w:val="24"/>
+                <w:vertAlign w:val="baseline"/>
+                <w:lang w:val="en-US" w:eastAsia="zh-CN"/>
+              </w:rPr>
+              <w:t>2016年4月20日</w:t>
+            </w:r>
+          </w:p>
+        </w:tc>
+        <w:tc>
+          <w:tcPr>
+            <w:tcW w:w="2265" w:type="dxa"/>
+            <w:tcBorders>
+              <w:top w:val="single" w:color="4F81BD" w:sz="8" w:space="0"/>
+              <w:left w:val="single" w:color="4F81BD" w:sz="8" w:space="0"/>
+              <w:bottom w:val="single" w:color="4F81BD" w:sz="8" w:space="0"/>
+              <w:right w:val="single" w:color="4F81BD" w:sz="8" w:space="0"/>
+            </w:tcBorders>
+            <w:shd w:val="clear" w:color="auto" w:fill="B8CCE4"/>
+            <w:textDirection w:val="lrTb"/>
+            <w:vAlign w:val="center"/>
+          </w:tcPr>
+          <w:p>
+            <w:pPr>
+              <w:pStyle w:val="25"/>
+              <w:framePr w:w="0" w:wrap="auto" w:vAnchor="margin" w:hAnchor="text" w:yAlign="inline"/>
+              <w:pBdr>
+                <w:top w:val="none" w:color="auto" w:sz="0" w:space="0"/>
+                <w:left w:val="none" w:color="auto" w:sz="0" w:space="0"/>
+                <w:bottom w:val="none" w:color="auto" w:sz="0" w:space="0"/>
+                <w:right w:val="none" w:color="auto" w:sz="0" w:space="0"/>
+                <w:between w:val="none" w:color="auto" w:sz="0" w:space="0"/>
+              </w:pBdr>
+              <w:shd w:val="clear"/>
+              <w:ind w:left="0" w:leftChars="0" w:right="0" w:rightChars="0" w:firstLine="0" w:firstLineChars="0"/>
+              <w:jc w:val="center"/>
+              <w:rPr>
+                <w:rFonts w:hint="eastAsia" w:ascii="微软雅黑" w:hAnsi="微软雅黑" w:eastAsia="微软雅黑" w:cs="微软雅黑"/>
+                <w:sz w:val="24"/>
+                <w:szCs w:val="24"/>
+                <w:vertAlign w:val="baseline"/>
+                <w:lang w:val="en-US" w:eastAsia="zh-CN"/>
+              </w:rPr>
+            </w:pPr>
+            <w:r>
+              <w:rPr>
+                <w:rFonts w:hint="eastAsia" w:ascii="微软雅黑" w:hAnsi="微软雅黑" w:eastAsia="微软雅黑" w:cs="微软雅黑"/>
+                <w:sz w:val="24"/>
+                <w:szCs w:val="24"/>
+                <w:vertAlign w:val="baseline"/>
+                <w:lang w:val="en-US" w:eastAsia="zh-CN"/>
+              </w:rPr>
+              <w:t>2016年4月22日</w:t>
+            </w:r>
+          </w:p>
+        </w:tc>
+        <w:tc>
+          <w:tcPr>
+            <w:tcW w:w="3983" w:type="dxa"/>
+            <w:tcBorders>
+              <w:top w:val="single" w:color="4F81BD" w:sz="8" w:space="0"/>
+              <w:left w:val="single" w:color="4F81BD" w:sz="8" w:space="0"/>
+              <w:bottom w:val="single" w:color="4F81BD" w:sz="8" w:space="0"/>
+              <w:right w:val="single" w:color="4F81BD" w:sz="8" w:space="0"/>
+            </w:tcBorders>
+            <w:shd w:val="clear" w:color="auto" w:fill="B8CCE4"/>
+            <w:textDirection w:val="lrTb"/>
+            <w:vAlign w:val="center"/>
+          </w:tcPr>
+          <w:p>
+            <w:pPr>
+              <w:pStyle w:val="25"/>
+              <w:framePr w:w="0" w:wrap="auto" w:vAnchor="margin" w:hAnchor="text" w:yAlign="inline"/>
+              <w:pBdr>
+                <w:top w:val="none" w:color="auto" w:sz="0" w:space="0"/>
+                <w:left w:val="none" w:color="auto" w:sz="0" w:space="0"/>
+                <w:bottom w:val="none" w:color="auto" w:sz="0" w:space="0"/>
+                <w:right w:val="none" w:color="auto" w:sz="0" w:space="0"/>
+                <w:between w:val="none" w:color="auto" w:sz="0" w:space="0"/>
+              </w:pBdr>
+              <w:shd w:val="clear"/>
+              <w:ind w:left="0" w:leftChars="0" w:right="0" w:rightChars="0" w:firstLine="0" w:firstLineChars="0"/>
+              <w:jc w:val="left"/>
+              <w:rPr>
+                <w:rFonts w:hint="eastAsia" w:ascii="微软雅黑" w:hAnsi="微软雅黑" w:eastAsia="微软雅黑" w:cs="微软雅黑"/>
+                <w:sz w:val="24"/>
+                <w:szCs w:val="24"/>
+                <w:lang w:val="en-US" w:eastAsia="zh-CN"/>
+              </w:rPr>
+            </w:pPr>
+            <w:r>
+              <w:rPr>
+                <w:rFonts w:hint="eastAsia" w:ascii="微软雅黑" w:hAnsi="微软雅黑" w:eastAsia="微软雅黑" w:cs="微软雅黑"/>
+                <w:sz w:val="24"/>
+                <w:szCs w:val="24"/>
+                <w:lang w:val="en-US" w:eastAsia="zh-CN"/>
+              </w:rPr>
+              <w:t>整理测试用例，撰写测试文档。</w:t>
+            </w:r>
+          </w:p>
+        </w:tc>
+      </w:tr>
+      <w:tr>
+        <w:tblPrEx>
+          <w:tblBorders>
+            <w:top w:val="single" w:color="auto" w:sz="4" w:space="0"/>
+            <w:left w:val="single" w:color="auto" w:sz="4" w:space="0"/>
+            <w:bottom w:val="single" w:color="auto" w:sz="4" w:space="0"/>
+            <w:right w:val="single" w:color="auto" w:sz="4" w:space="0"/>
+            <w:insideH w:val="single" w:color="auto" w:sz="4" w:space="0"/>
+            <w:insideV w:val="single" w:color="auto" w:sz="4" w:space="0"/>
+          </w:tblBorders>
+          <w:tblLayout w:type="fixed"/>
+          <w:tblCellMar>
+            <w:top w:w="0" w:type="dxa"/>
+            <w:left w:w="108" w:type="dxa"/>
+            <w:bottom w:w="0" w:type="dxa"/>
+            <w:right w:w="108" w:type="dxa"/>
+          </w:tblCellMar>
+        </w:tblPrEx>
+        <w:tc>
+          <w:tcPr>
+            <w:tcW w:w="2274" w:type="dxa"/>
+            <w:tcBorders>
+              <w:top w:val="single" w:color="4F81BD" w:sz="8" w:space="0"/>
+              <w:left w:val="single" w:color="4F81BD" w:sz="8" w:space="0"/>
+              <w:bottom w:val="single" w:color="4F81BD" w:sz="8" w:space="0"/>
+              <w:right w:val="single" w:color="4F81BD" w:sz="8" w:space="0"/>
+            </w:tcBorders>
+            <w:shd w:val="clear" w:color="auto" w:fill="FFFFFF"/>
+            <w:textDirection w:val="lrTb"/>
+            <w:vAlign w:val="center"/>
+          </w:tcPr>
+          <w:p>
+            <w:pPr>
+              <w:pStyle w:val="25"/>
+              <w:framePr w:w="0" w:wrap="auto" w:vAnchor="margin" w:hAnchor="text" w:yAlign="inline"/>
+              <w:pBdr>
+                <w:top w:val="none" w:color="auto" w:sz="0" w:space="0"/>
+                <w:left w:val="none" w:color="auto" w:sz="0" w:space="0"/>
+                <w:bottom w:val="none" w:color="auto" w:sz="0" w:space="0"/>
+                <w:right w:val="none" w:color="auto" w:sz="0" w:space="0"/>
+                <w:between w:val="none" w:color="auto" w:sz="0" w:space="0"/>
+              </w:pBdr>
+              <w:shd w:val="clear"/>
+              <w:ind w:left="0" w:leftChars="0" w:right="0" w:rightChars="0" w:firstLine="0" w:firstLineChars="0"/>
+              <w:jc w:val="center"/>
+              <w:rPr>
+                <w:rFonts w:hint="eastAsia" w:ascii="微软雅黑" w:hAnsi="微软雅黑" w:eastAsia="微软雅黑" w:cs="微软雅黑"/>
+                <w:sz w:val="24"/>
+                <w:szCs w:val="24"/>
+                <w:vertAlign w:val="baseline"/>
+                <w:lang w:val="en-US" w:eastAsia="zh-CN"/>
+              </w:rPr>
+            </w:pPr>
+            <w:r>
+              <w:rPr>
+                <w:rFonts w:hint="eastAsia" w:ascii="微软雅黑" w:hAnsi="微软雅黑" w:eastAsia="微软雅黑" w:cs="微软雅黑"/>
+                <w:sz w:val="24"/>
+                <w:szCs w:val="24"/>
+                <w:vertAlign w:val="baseline"/>
+                <w:lang w:val="en-US" w:eastAsia="zh-CN"/>
+              </w:rPr>
+              <w:t>2016年4月22日</w:t>
+            </w:r>
+          </w:p>
+        </w:tc>
+        <w:tc>
+          <w:tcPr>
+            <w:tcW w:w="2265" w:type="dxa"/>
+            <w:tcBorders>
+              <w:top w:val="single" w:color="4F81BD" w:sz="8" w:space="0"/>
+              <w:left w:val="single" w:color="4F81BD" w:sz="8" w:space="0"/>
+              <w:bottom w:val="single" w:color="4F81BD" w:sz="8" w:space="0"/>
+              <w:right w:val="single" w:color="4F81BD" w:sz="8" w:space="0"/>
+            </w:tcBorders>
+            <w:shd w:val="clear" w:color="auto" w:fill="FFFFFF"/>
+            <w:textDirection w:val="lrTb"/>
+            <w:vAlign w:val="center"/>
+          </w:tcPr>
+          <w:p>
+            <w:pPr>
+              <w:pStyle w:val="25"/>
+              <w:framePr w:w="0" w:wrap="auto" w:vAnchor="margin" w:hAnchor="text" w:yAlign="inline"/>
+              <w:pBdr>
+                <w:top w:val="none" w:color="auto" w:sz="0" w:space="0"/>
+                <w:left w:val="none" w:color="auto" w:sz="0" w:space="0"/>
+                <w:bottom w:val="none" w:color="auto" w:sz="0" w:space="0"/>
+                <w:right w:val="none" w:color="auto" w:sz="0" w:space="0"/>
+                <w:between w:val="none" w:color="auto" w:sz="0" w:space="0"/>
+              </w:pBdr>
+              <w:shd w:val="clear"/>
+              <w:ind w:left="0" w:leftChars="0" w:right="0" w:rightChars="0" w:firstLine="0" w:firstLineChars="0"/>
+              <w:jc w:val="center"/>
+              <w:rPr>
+                <w:rFonts w:hint="eastAsia" w:ascii="微软雅黑" w:hAnsi="微软雅黑" w:eastAsia="微软雅黑" w:cs="微软雅黑"/>
+                <w:sz w:val="24"/>
+                <w:szCs w:val="24"/>
+                <w:vertAlign w:val="baseline"/>
+                <w:lang w:val="en-US" w:eastAsia="zh-CN"/>
+              </w:rPr>
+            </w:pPr>
+            <w:r>
+              <w:rPr>
+                <w:rFonts w:hint="eastAsia" w:ascii="微软雅黑" w:hAnsi="微软雅黑" w:eastAsia="微软雅黑" w:cs="微软雅黑"/>
+                <w:sz w:val="24"/>
+                <w:szCs w:val="24"/>
+                <w:vertAlign w:val="baseline"/>
+                <w:lang w:val="en-US" w:eastAsia="zh-CN"/>
+              </w:rPr>
+              <w:t>2016年4月23日</w:t>
+            </w:r>
+          </w:p>
+        </w:tc>
+        <w:tc>
+          <w:tcPr>
+            <w:tcW w:w="3983" w:type="dxa"/>
+            <w:tcBorders>
+              <w:top w:val="single" w:color="4F81BD" w:sz="8" w:space="0"/>
+              <w:left w:val="single" w:color="4F81BD" w:sz="8" w:space="0"/>
+              <w:bottom w:val="single" w:color="4F81BD" w:sz="8" w:space="0"/>
+              <w:right w:val="single" w:color="4F81BD" w:sz="8" w:space="0"/>
+            </w:tcBorders>
+            <w:shd w:val="clear" w:color="auto" w:fill="FFFFFF"/>
+            <w:textDirection w:val="lrTb"/>
+            <w:vAlign w:val="center"/>
+          </w:tcPr>
+          <w:p>
+            <w:pPr>
+              <w:pStyle w:val="25"/>
+              <w:framePr w:w="0" w:wrap="auto" w:vAnchor="margin" w:hAnchor="text" w:yAlign="inline"/>
+              <w:pBdr>
+                <w:top w:val="none" w:color="auto" w:sz="0" w:space="0"/>
+                <w:left w:val="none" w:color="auto" w:sz="0" w:space="0"/>
+                <w:bottom w:val="none" w:color="auto" w:sz="0" w:space="0"/>
+                <w:right w:val="none" w:color="auto" w:sz="0" w:space="0"/>
+                <w:between w:val="none" w:color="auto" w:sz="0" w:space="0"/>
+              </w:pBdr>
+              <w:shd w:val="clear"/>
+              <w:ind w:left="0" w:leftChars="0" w:right="0" w:rightChars="0" w:firstLine="0" w:firstLineChars="0"/>
+              <w:jc w:val="left"/>
+              <w:rPr>
+                <w:rFonts w:hint="eastAsia" w:ascii="微软雅黑" w:hAnsi="微软雅黑" w:eastAsia="微软雅黑" w:cs="微软雅黑"/>
+                <w:sz w:val="24"/>
+                <w:szCs w:val="24"/>
+                <w:lang w:val="en-US" w:eastAsia="zh-CN"/>
+              </w:rPr>
+            </w:pPr>
+            <w:r>
+              <w:rPr>
+                <w:rFonts w:hint="eastAsia" w:ascii="微软雅黑" w:hAnsi="微软雅黑" w:eastAsia="微软雅黑" w:cs="微软雅黑"/>
+                <w:sz w:val="24"/>
+                <w:szCs w:val="24"/>
+                <w:lang w:val="en-US" w:eastAsia="zh-CN"/>
+              </w:rPr>
+              <w:t>开发SaveToFile和Packer构件。</w:t>
+            </w:r>
+          </w:p>
+        </w:tc>
+      </w:tr>
     </w:tbl>
     <w:p>
       <w:pPr>
@@ -6947,7 +7672,7 @@
           <w:szCs w:val="44"/>
         </w:rPr>
       </w:pPr>
-      <w:bookmarkStart w:id="6" w:name="_Toc8539"/>
+      <w:bookmarkStart w:id="6" w:name="_Toc16896"/>
       <w:r>
         <w:rPr>
           <w:rFonts w:hint="eastAsia" w:ascii="微软雅黑" w:hAnsi="微软雅黑" w:eastAsia="微软雅黑" w:cs="微软雅黑"/>
@@ -6970,8 +7695,6 @@
         <w:t>项目分工</w:t>
       </w:r>
       <w:bookmarkEnd w:id="6"/>
-      <w:bookmarkStart w:id="12" w:name="_GoBack"/>
-      <w:bookmarkEnd w:id="12"/>
     </w:p>
     <w:tbl>
       <w:tblPr>
@@ -6995,8 +7718,8 @@
         </w:tblCellMar>
       </w:tblPr>
       <w:tblGrid>
-        <w:gridCol w:w="2064"/>
-        <w:gridCol w:w="6458"/>
+        <w:gridCol w:w="1970"/>
+        <w:gridCol w:w="6552"/>
       </w:tblGrid>
       <w:tr>
         <w:tblPrEx>
@@ -7018,7 +7741,62 @@
         </w:tblPrEx>
         <w:tc>
           <w:tcPr>
-            <w:tcW w:w="2064" w:type="dxa"/>
+            <w:tcW w:w="1970" w:type="dxa"/>
+            <w:tcBorders>
+              <w:top w:val="single" w:color="4F81BD" w:sz="8" w:space="0"/>
+              <w:left w:val="single" w:color="4F81BD" w:sz="8" w:space="0"/>
+              <w:bottom w:val="single" w:color="FFFFFF" w:sz="0" w:space="0"/>
+              <w:right w:val="single" w:color="4F81BD" w:sz="8" w:space="0"/>
+            </w:tcBorders>
+            <w:shd w:val="clear" w:color="auto" w:fill="4F81BD"/>
+          </w:tcPr>
+          <w:p>
+            <w:pPr>
+              <w:pStyle w:val="19"/>
+              <w:pageBreakBefore w:val="0"/>
+              <w:widowControl/>
+              <w:numPr>
+                <w:ilvl w:val="0"/>
+                <w:numId w:val="0"/>
+              </w:numPr>
+              <w:kinsoku/>
+              <w:wordWrap/>
+              <w:overflowPunct/>
+              <w:topLinePunct w:val="0"/>
+              <w:autoSpaceDE/>
+              <w:autoSpaceDN/>
+              <w:bidi w:val="0"/>
+              <w:adjustRightInd w:val="0"/>
+              <w:snapToGrid w:val="0"/>
+              <w:spacing w:line="240" w:lineRule="auto"/>
+              <w:ind w:right="0" w:rightChars="0"/>
+              <w:jc w:val="left"/>
+              <w:textAlignment w:val="auto"/>
+              <w:rPr>
+                <w:rFonts w:hint="eastAsia" w:ascii="微软雅黑" w:hAnsi="微软雅黑" w:eastAsia="微软雅黑" w:cs="微软雅黑"/>
+                <w:color w:val="FFFFFF"/>
+                <w:sz w:val="24"/>
+                <w:szCs w:val="24"/>
+                <w:vertAlign w:val="baseline"/>
+                <w:lang w:val="en-US" w:eastAsia="zh-CN"/>
+              </w:rPr>
+            </w:pPr>
+            <w:r>
+              <w:rPr>
+                <w:rFonts w:hint="eastAsia" w:ascii="微软雅黑" w:hAnsi="微软雅黑" w:eastAsia="微软雅黑" w:cs="微软雅黑"/>
+                <w:color w:val="FFFFFF"/>
+                <w:sz w:val="24"/>
+                <w:szCs w:val="24"/>
+                <w:vertAlign w:val="baseline"/>
+                <w:lang w:val="en-US" w:eastAsia="zh-CN"/>
+              </w:rPr>
+              <w:t>组员</w:t>
+            </w:r>
+          </w:p>
+        </w:tc>
+        <w:tc>
+          <w:tcPr>
+            <w:tcW w:w="6552" w:type="dxa"/>
             <w:tcBorders>
               <w:top w:val="single" w:color="4F81BD" w:sz="8" w:space="0"/>
               <w:left w:val="single" w:color="4F81BD" w:sz="8" w:space="0"/>
@@ -7067,61 +7845,6 @@
                 <w:vertAlign w:val="baseline"/>
                 <w:lang w:val="en-US" w:eastAsia="zh-CN"/>
               </w:rPr>
-              <w:t>组员</w:t>
-            </w:r>
-          </w:p>
-        </w:tc>
-        <w:tc>
-          <w:tcPr>
-            <w:tcW w:w="6458" w:type="dxa"/>
-            <w:tcBorders>
-              <w:top w:val="single" w:color="4F81BD" w:sz="8" w:space="0"/>
-              <w:left w:val="single" w:color="4F81BD" w:sz="8" w:space="0"/>
-              <w:bottom w:val="single" w:color="FFFFFF" w:sz="4" w:space="0"/>
-              <w:right w:val="single" w:color="4F81BD" w:sz="8" w:space="0"/>
-            </w:tcBorders>
-            <w:shd w:val="clear" w:color="auto" w:fill="4F81BD"/>
-          </w:tcPr>
-          <w:p>
-            <w:pPr>
-              <w:pStyle w:val="19"/>
-              <w:pageBreakBefore w:val="0"/>
-              <w:widowControl/>
-              <w:numPr>
-                <w:ilvl w:val="0"/>
-                <w:numId w:val="0"/>
-              </w:numPr>
-              <w:kinsoku/>
-              <w:wordWrap/>
-              <w:overflowPunct/>
-              <w:topLinePunct w:val="0"/>
-              <w:autoSpaceDE/>
-              <w:autoSpaceDN/>
-              <w:bidi w:val="0"/>
-              <w:adjustRightInd w:val="0"/>
-              <w:snapToGrid w:val="0"/>
-              <w:spacing w:line="240" w:lineRule="auto"/>
-              <w:ind w:right="0" w:rightChars="0"/>
-              <w:jc w:val="left"/>
-              <w:textAlignment w:val="auto"/>
-              <w:rPr>
-                <w:rFonts w:hint="eastAsia" w:ascii="微软雅黑" w:hAnsi="微软雅黑" w:eastAsia="微软雅黑" w:cs="微软雅黑"/>
-                <w:color w:val="FFFFFF"/>
-                <w:sz w:val="24"/>
-                <w:szCs w:val="24"/>
-                <w:vertAlign w:val="baseline"/>
-                <w:lang w:val="en-US" w:eastAsia="zh-CN"/>
-              </w:rPr>
-            </w:pPr>
-            <w:r>
-              <w:rPr>
-                <w:rFonts w:hint="eastAsia" w:ascii="微软雅黑" w:hAnsi="微软雅黑" w:eastAsia="微软雅黑" w:cs="微软雅黑"/>
-                <w:color w:val="FFFFFF"/>
-                <w:sz w:val="24"/>
-                <w:szCs w:val="24"/>
-                <w:vertAlign w:val="baseline"/>
-                <w:lang w:val="en-US" w:eastAsia="zh-CN"/>
-              </w:rPr>
               <w:t>分工</w:t>
             </w:r>
           </w:p>
@@ -7147,10 +7870,10 @@
         </w:tblPrEx>
         <w:tc>
           <w:tcPr>
-            <w:tcW w:w="2064" w:type="dxa"/>
+            <w:tcW w:w="1970" w:type="dxa"/>
             <w:vMerge w:val="restart"/>
             <w:tcBorders>
-              <w:top w:val="single" w:color="FFFFFF" w:sz="4" w:space="0"/>
+              <w:top w:val="single" w:color="FFFFFF" w:sz="0" w:space="0"/>
               <w:left w:val="single" w:color="4F81BD" w:sz="8" w:space="0"/>
               <w:bottom w:val="single" w:color="4F81BD" w:sz="8" w:space="0"/>
               <w:right w:val="single" w:color="4F81BD" w:sz="8" w:space="0"/>
@@ -7211,7 +7934,7 @@
         </w:tc>
         <w:tc>
           <w:tcPr>
-            <w:tcW w:w="6458" w:type="dxa"/>
+            <w:tcW w:w="6552" w:type="dxa"/>
             <w:tcBorders>
               <w:top w:val="single" w:color="FFFFFF" w:sz="4" w:space="0"/>
               <w:left w:val="single" w:color="4F81BD" w:sz="8" w:space="0"/>
@@ -7280,9 +8003,12 @@
             <w:right w:w="108" w:type="dxa"/>
           </w:tblCellMar>
         </w:tblPrEx>
+        <w:trPr>
+          <w:trHeight w:val="501" w:hRule="atLeast"/>
+        </w:trPr>
         <w:tc>
           <w:tcPr>
-            <w:tcW w:w="2064" w:type="dxa"/>
+            <w:tcW w:w="1970" w:type="dxa"/>
             <w:vMerge w:val="continue"/>
             <w:tcBorders>
               <w:top w:val="single" w:color="4F81BD" w:sz="8" w:space="0"/>
@@ -7324,7 +8050,7 @@
         </w:tc>
         <w:tc>
           <w:tcPr>
-            <w:tcW w:w="6458" w:type="dxa"/>
+            <w:tcW w:w="6552" w:type="dxa"/>
             <w:tcBorders>
               <w:top w:val="single" w:color="4F81BD" w:sz="8" w:space="0"/>
               <w:left w:val="single" w:color="4F81BD" w:sz="8" w:space="0"/>
@@ -7394,10 +8120,13 @@
             <w:right w:w="108" w:type="dxa"/>
           </w:tblCellMar>
         </w:tblPrEx>
+        <w:trPr>
+          <w:trHeight w:val="300" w:hRule="atLeast"/>
+        </w:trPr>
         <w:tc>
           <w:tcPr>
-            <w:tcW w:w="2064" w:type="dxa"/>
-            <w:vMerge w:val="restart"/>
+            <w:tcW w:w="1970" w:type="dxa"/>
+            <w:vMerge w:val="continue"/>
             <w:tcBorders>
               <w:top w:val="single" w:color="4F81BD" w:sz="8" w:space="0"/>
               <w:left w:val="single" w:color="4F81BD" w:sz="8" w:space="0"/>
@@ -7408,7 +8137,7 @@
           </w:tcPr>
           <w:p>
             <w:pPr>
-              <w:pStyle w:val="12"/>
+              <w:pStyle w:val="19"/>
               <w:pageBreakBefore w:val="0"/>
               <w:widowControl/>
               <w:kinsoku/>
@@ -7418,73 +8147,21 @@
               <w:autoSpaceDE/>
               <w:autoSpaceDN/>
               <w:bidi w:val="0"/>
-              <w:adjustRightInd/>
-              <w:snapToGrid/>
+              <w:adjustRightInd w:val="0"/>
+              <w:snapToGrid w:val="0"/>
               <w:spacing w:line="240" w:lineRule="auto"/>
               <w:ind w:right="0" w:rightChars="0"/>
-              <w:jc w:val="both"/>
+              <w:jc w:val="left"/>
               <w:textAlignment w:val="auto"/>
               <w:rPr>
-                <w:rFonts w:hint="eastAsia" w:ascii="微软雅黑" w:hAnsi="微软雅黑" w:eastAsia="微软雅黑" w:cs="微软雅黑"/>
-                <w:color w:val="000000"/>
-                <w:sz w:val="24"/>
-                <w:szCs w:val="24"/>
-                <w:vertAlign w:val="baseline"/>
-                <w:lang w:val="en-US" w:eastAsia="zh-CN"/>
+                <w:color w:val="000000"/>
               </w:rPr>
             </w:pPr>
-            <w:r>
-              <w:rPr>
-                <w:rFonts w:hint="eastAsia" w:ascii="微软雅黑" w:hAnsi="微软雅黑" w:eastAsia="微软雅黑" w:cs="微软雅黑"/>
-                <w:b w:val="0"/>
-                <w:bCs w:val="0"/>
-                <w:color w:val="000000"/>
-                <w:sz w:val="24"/>
-                <w:szCs w:val="24"/>
-                <w:lang w:val="zh-CN"/>
-              </w:rPr>
-              <w:t>计鹏玥</w:t>
-            </w:r>
-            <w:r>
-              <w:rPr>
-                <w:rFonts w:hint="eastAsia" w:ascii="微软雅黑" w:hAnsi="微软雅黑" w:eastAsia="微软雅黑" w:cs="微软雅黑"/>
-                <w:b w:val="0"/>
-                <w:bCs w:val="0"/>
-                <w:color w:val="000000"/>
-                <w:sz w:val="24"/>
-                <w:szCs w:val="24"/>
-              </w:rPr>
-              <w:t xml:space="preserve"> </w:t>
-            </w:r>
-            <w:r>
-              <w:rPr>
-                <w:rFonts w:hint="eastAsia" w:ascii="微软雅黑" w:hAnsi="微软雅黑" w:eastAsia="微软雅黑" w:cs="微软雅黑"/>
-                <w:b w:val="0"/>
-                <w:bCs w:val="0"/>
-                <w:color w:val="000000"/>
-                <w:sz w:val="24"/>
-                <w:szCs w:val="24"/>
-                <w:lang w:eastAsia="zh-CN"/>
-              </w:rPr>
-              <w:t>，</w:t>
-            </w:r>
-            <w:r>
-              <w:rPr>
-                <w:rFonts w:hint="eastAsia" w:ascii="微软雅黑" w:hAnsi="微软雅黑" w:eastAsia="微软雅黑" w:cs="微软雅黑"/>
-                <w:b w:val="0"/>
-                <w:bCs w:val="0"/>
-                <w:color w:val="000000"/>
-                <w:sz w:val="24"/>
-                <w:szCs w:val="24"/>
-                <w:lang w:val="en-US" w:eastAsia="zh-CN"/>
-              </w:rPr>
-              <w:t>谢明玥</w:t>
-            </w:r>
           </w:p>
         </w:tc>
         <w:tc>
           <w:tcPr>
-            <w:tcW w:w="6458" w:type="dxa"/>
+            <w:tcW w:w="6552" w:type="dxa"/>
             <w:tcBorders>
               <w:top w:val="single" w:color="4F81BD" w:sz="8" w:space="0"/>
               <w:left w:val="single" w:color="4F81BD" w:sz="8" w:space="0"/>
@@ -7516,31 +8193,22 @@
               <w:jc w:val="left"/>
               <w:textAlignment w:val="auto"/>
               <w:rPr>
-                <w:rFonts w:hint="eastAsia" w:ascii="微软雅黑" w:hAnsi="微软雅黑" w:eastAsia="微软雅黑" w:cs="微软雅黑"/>
-                <w:color w:val="000000"/>
-                <w:sz w:val="24"/>
-                <w:szCs w:val="24"/>
-                <w:vertAlign w:val="baseline"/>
+                <w:rFonts w:hint="eastAsia" w:ascii="微软雅黑" w:hAnsi="微软雅黑" w:cs="微软雅黑"/>
+                <w:color w:val="000000"/>
+                <w:sz w:val="24"/>
+                <w:szCs w:val="24"/>
+                <w:lang w:val="en-US" w:eastAsia="zh-CN"/>
               </w:rPr>
             </w:pPr>
             <w:r>
               <w:rPr>
-                <w:rFonts w:hint="eastAsia" w:ascii="微软雅黑" w:hAnsi="微软雅黑" w:eastAsia="微软雅黑" w:cs="微软雅黑"/>
-                <w:color w:val="000000"/>
-                <w:sz w:val="24"/>
-                <w:szCs w:val="24"/>
-              </w:rPr>
-              <w:t>负责客户端的</w:t>
-            </w:r>
-            <w:r>
-              <w:rPr>
                 <w:rFonts w:hint="eastAsia" w:ascii="微软雅黑" w:hAnsi="微软雅黑" w:cs="微软雅黑"/>
                 <w:color w:val="000000"/>
                 <w:sz w:val="24"/>
                 <w:szCs w:val="24"/>
                 <w:lang w:val="en-US" w:eastAsia="zh-CN"/>
               </w:rPr>
-              <w:t>初步开发和测试。</w:t>
+              <w:t>说明对PM和License构件的选择原因及意见。</w:t>
             </w:r>
           </w:p>
         </w:tc>
@@ -7563,9 +8231,12 @@
             <w:right w:w="108" w:type="dxa"/>
           </w:tblCellMar>
         </w:tblPrEx>
+        <w:trPr>
+          <w:trHeight w:val="300" w:hRule="atLeast"/>
+        </w:trPr>
         <w:tc>
           <w:tcPr>
-            <w:tcW w:w="2064" w:type="dxa"/>
+            <w:tcW w:w="1970" w:type="dxa"/>
             <w:vMerge w:val="continue"/>
             <w:tcBorders>
               <w:top w:val="single" w:color="4F81BD" w:sz="8" w:space="0"/>
@@ -7577,7 +8248,7 @@
           </w:tcPr>
           <w:p>
             <w:pPr>
-              <w:pStyle w:val="12"/>
+              <w:pStyle w:val="19"/>
               <w:pageBreakBefore w:val="0"/>
               <w:widowControl/>
               <w:kinsoku/>
@@ -7587,27 +8258,21 @@
               <w:autoSpaceDE/>
               <w:autoSpaceDN/>
               <w:bidi w:val="0"/>
-              <w:adjustRightInd/>
-              <w:snapToGrid/>
+              <w:adjustRightInd w:val="0"/>
+              <w:snapToGrid w:val="0"/>
               <w:spacing w:line="240" w:lineRule="auto"/>
               <w:ind w:right="0" w:rightChars="0"/>
-              <w:jc w:val="both"/>
+              <w:jc w:val="left"/>
               <w:textAlignment w:val="auto"/>
               <w:rPr>
-                <w:rFonts w:hint="eastAsia" w:ascii="微软雅黑" w:hAnsi="微软雅黑" w:eastAsia="微软雅黑" w:cs="微软雅黑"/>
-                <w:b w:val="0"/>
-                <w:bCs w:val="0"/>
-                <w:color w:val="000000"/>
-                <w:sz w:val="24"/>
-                <w:szCs w:val="24"/>
-                <w:lang w:val="zh-CN"/>
+                <w:color w:val="000000"/>
               </w:rPr>
             </w:pPr>
           </w:p>
         </w:tc>
         <w:tc>
           <w:tcPr>
-            <w:tcW w:w="6458" w:type="dxa"/>
+            <w:tcW w:w="6552" w:type="dxa"/>
             <w:tcBorders>
               <w:top w:val="single" w:color="4F81BD" w:sz="8" w:space="0"/>
               <w:left w:val="single" w:color="4F81BD" w:sz="8" w:space="0"/>
@@ -7639,7 +8304,7 @@
               <w:jc w:val="left"/>
               <w:textAlignment w:val="auto"/>
               <w:rPr>
-                <w:rFonts w:hint="eastAsia" w:ascii="微软雅黑" w:hAnsi="微软雅黑" w:eastAsia="微软雅黑" w:cs="微软雅黑"/>
+                <w:rFonts w:hint="eastAsia" w:ascii="微软雅黑" w:hAnsi="微软雅黑" w:cs="微软雅黑"/>
                 <w:color w:val="000000"/>
                 <w:sz w:val="24"/>
                 <w:szCs w:val="24"/>
@@ -7654,7 +8319,7 @@
                 <w:szCs w:val="24"/>
                 <w:lang w:val="en-US" w:eastAsia="zh-CN"/>
               </w:rPr>
-              <w:t>对所有文档进行撰写，并随着项目进度不断进行完善。</w:t>
+              <w:t>在选择完可复用构件后，对server端代码进行了重构。</w:t>
             </w:r>
           </w:p>
         </w:tc>
@@ -7679,7 +8344,95 @@
         </w:tblPrEx>
         <w:tc>
           <w:tcPr>
-            <w:tcW w:w="2064" w:type="dxa"/>
+            <w:tcW w:w="1970" w:type="dxa"/>
+            <w:vMerge w:val="restart"/>
+            <w:tcBorders>
+              <w:top w:val="single" w:color="4F81BD" w:sz="8" w:space="0"/>
+              <w:left w:val="single" w:color="4F81BD" w:sz="8" w:space="0"/>
+              <w:bottom w:val="single" w:color="4F81BD" w:sz="8" w:space="0"/>
+              <w:right w:val="single" w:color="4F81BD" w:sz="8" w:space="0"/>
+            </w:tcBorders>
+            <w:shd w:val="clear" w:color="auto" w:fill="B8CCE4"/>
+          </w:tcPr>
+          <w:p>
+            <w:pPr>
+              <w:pStyle w:val="12"/>
+              <w:pageBreakBefore w:val="0"/>
+              <w:widowControl/>
+              <w:kinsoku/>
+              <w:wordWrap/>
+              <w:overflowPunct/>
+              <w:topLinePunct w:val="0"/>
+              <w:autoSpaceDE/>
+              <w:autoSpaceDN/>
+              <w:bidi w:val="0"/>
+              <w:adjustRightInd/>
+              <w:snapToGrid/>
+              <w:spacing w:line="240" w:lineRule="auto"/>
+              <w:ind w:right="0" w:rightChars="0"/>
+              <w:jc w:val="both"/>
+              <w:textAlignment w:val="auto"/>
+              <w:rPr>
+                <w:rFonts w:hint="eastAsia" w:ascii="微软雅黑" w:hAnsi="微软雅黑" w:eastAsia="微软雅黑" w:cs="微软雅黑"/>
+                <w:color w:val="000000"/>
+                <w:sz w:val="24"/>
+                <w:szCs w:val="24"/>
+                <w:vertAlign w:val="baseline"/>
+                <w:lang w:val="en-US" w:eastAsia="zh-CN"/>
+              </w:rPr>
+            </w:pPr>
+            <w:r>
+              <w:rPr>
+                <w:rFonts w:hint="eastAsia" w:ascii="微软雅黑" w:hAnsi="微软雅黑" w:eastAsia="微软雅黑" w:cs="微软雅黑"/>
+                <w:b w:val="0"/>
+                <w:bCs w:val="0"/>
+                <w:color w:val="000000"/>
+                <w:sz w:val="24"/>
+                <w:szCs w:val="24"/>
+                <w:lang w:val="zh-CN"/>
+              </w:rPr>
+              <w:t>计鹏玥</w:t>
+            </w:r>
+            <w:r>
+              <w:rPr>
+                <w:rFonts w:hint="eastAsia" w:ascii="微软雅黑" w:hAnsi="微软雅黑" w:eastAsia="微软雅黑" w:cs="微软雅黑"/>
+                <w:b w:val="0"/>
+                <w:bCs w:val="0"/>
+                <w:color w:val="000000"/>
+                <w:sz w:val="24"/>
+                <w:szCs w:val="24"/>
+              </w:rPr>
+              <w:t xml:space="preserve"> </w:t>
+            </w:r>
+            <w:r>
+              <w:rPr>
+                <w:rFonts w:hint="eastAsia" w:ascii="微软雅黑" w:hAnsi="微软雅黑" w:eastAsia="微软雅黑" w:cs="微软雅黑"/>
+                <w:b w:val="0"/>
+                <w:bCs w:val="0"/>
+                <w:color w:val="000000"/>
+                <w:sz w:val="24"/>
+                <w:szCs w:val="24"/>
+                <w:lang w:eastAsia="zh-CN"/>
+              </w:rPr>
+              <w:t>，</w:t>
+            </w:r>
+            <w:r>
+              <w:rPr>
+                <w:rFonts w:hint="eastAsia" w:ascii="微软雅黑" w:hAnsi="微软雅黑" w:eastAsia="微软雅黑" w:cs="微软雅黑"/>
+                <w:b w:val="0"/>
+                <w:bCs w:val="0"/>
+                <w:color w:val="000000"/>
+                <w:sz w:val="24"/>
+                <w:szCs w:val="24"/>
+                <w:lang w:val="en-US" w:eastAsia="zh-CN"/>
+              </w:rPr>
+              <w:t>谢明玥</w:t>
+            </w:r>
+          </w:p>
+        </w:tc>
+        <w:tc>
+          <w:tcPr>
+            <w:tcW w:w="6552" w:type="dxa"/>
             <w:tcBorders>
               <w:top w:val="single" w:color="4F81BD" w:sz="8" w:space="0"/>
               <w:left w:val="single" w:color="4F81BD" w:sz="8" w:space="0"/>
@@ -7716,10 +8469,78 @@
                 <w:sz w:val="24"/>
                 <w:szCs w:val="24"/>
                 <w:vertAlign w:val="baseline"/>
-                <w:lang w:val="en-US" w:eastAsia="zh-CN"/>
               </w:rPr>
             </w:pPr>
             <w:r>
+              <w:rPr>
+                <w:rFonts w:hint="eastAsia" w:ascii="微软雅黑" w:hAnsi="微软雅黑" w:eastAsia="微软雅黑" w:cs="微软雅黑"/>
+                <w:color w:val="000000"/>
+                <w:sz w:val="24"/>
+                <w:szCs w:val="24"/>
+              </w:rPr>
+              <w:t>负责客户端的</w:t>
+            </w:r>
+            <w:r>
+              <w:rPr>
+                <w:rFonts w:hint="eastAsia" w:ascii="微软雅黑" w:hAnsi="微软雅黑" w:cs="微软雅黑"/>
+                <w:color w:val="000000"/>
+                <w:sz w:val="24"/>
+                <w:szCs w:val="24"/>
+                <w:lang w:val="en-US" w:eastAsia="zh-CN"/>
+              </w:rPr>
+              <w:t>初步开发和测试。</w:t>
+            </w:r>
+          </w:p>
+        </w:tc>
+      </w:tr>
+      <w:tr>
+        <w:tblPrEx>
+          <w:tblBorders>
+            <w:top w:val="single" w:color="auto" w:sz="4" w:space="0"/>
+            <w:left w:val="single" w:color="auto" w:sz="4" w:space="0"/>
+            <w:bottom w:val="single" w:color="auto" w:sz="4" w:space="0"/>
+            <w:right w:val="single" w:color="auto" w:sz="4" w:space="0"/>
+            <w:insideH w:val="single" w:color="auto" w:sz="4" w:space="0"/>
+            <w:insideV w:val="single" w:color="auto" w:sz="4" w:space="0"/>
+          </w:tblBorders>
+          <w:tblLayout w:type="fixed"/>
+          <w:tblCellMar>
+            <w:top w:w="0" w:type="dxa"/>
+            <w:left w:w="108" w:type="dxa"/>
+            <w:bottom w:w="0" w:type="dxa"/>
+            <w:right w:w="108" w:type="dxa"/>
+          </w:tblCellMar>
+        </w:tblPrEx>
+        <w:tc>
+          <w:tcPr>
+            <w:tcW w:w="1970" w:type="dxa"/>
+            <w:vMerge w:val="continue"/>
+            <w:tcBorders>
+              <w:top w:val="single" w:color="4F81BD" w:sz="8" w:space="0"/>
+              <w:left w:val="single" w:color="4F81BD" w:sz="8" w:space="0"/>
+              <w:bottom w:val="single" w:color="4F81BD" w:sz="8" w:space="0"/>
+              <w:right w:val="single" w:color="4F81BD" w:sz="8" w:space="0"/>
+            </w:tcBorders>
+            <w:shd w:val="clear" w:color="auto" w:fill="FFFFFF"/>
+          </w:tcPr>
+          <w:p>
+            <w:pPr>
+              <w:pStyle w:val="12"/>
+              <w:pageBreakBefore w:val="0"/>
+              <w:widowControl/>
+              <w:kinsoku/>
+              <w:wordWrap/>
+              <w:overflowPunct/>
+              <w:topLinePunct w:val="0"/>
+              <w:autoSpaceDE/>
+              <w:autoSpaceDN/>
+              <w:bidi w:val="0"/>
+              <w:adjustRightInd/>
+              <w:snapToGrid/>
+              <w:spacing w:line="240" w:lineRule="auto"/>
+              <w:ind w:right="0" w:rightChars="0"/>
+              <w:jc w:val="both"/>
+              <w:textAlignment w:val="auto"/>
               <w:rPr>
                 <w:rFonts w:hint="eastAsia" w:ascii="微软雅黑" w:hAnsi="微软雅黑" w:eastAsia="微软雅黑" w:cs="微软雅黑"/>
                 <w:b w:val="0"/>
@@ -7729,13 +8550,85 @@
                 <w:szCs w:val="24"/>
                 <w:lang w:val="zh-CN"/>
               </w:rPr>
-              <w:t>王思尧</w:t>
-            </w:r>
+            </w:pPr>
           </w:p>
         </w:tc>
         <w:tc>
           <w:tcPr>
-            <w:tcW w:w="6458" w:type="dxa"/>
+            <w:tcW w:w="6552" w:type="dxa"/>
+            <w:tcBorders>
+              <w:top w:val="single" w:color="4F81BD" w:sz="8" w:space="0"/>
+              <w:left w:val="single" w:color="4F81BD" w:sz="8" w:space="0"/>
+              <w:bottom w:val="single" w:color="4F81BD" w:sz="8" w:space="0"/>
+              <w:right w:val="single" w:color="4F81BD" w:sz="8" w:space="0"/>
+            </w:tcBorders>
+            <w:shd w:val="clear" w:color="auto" w:fill="FFFFFF"/>
+          </w:tcPr>
+          <w:p>
+            <w:pPr>
+              <w:pStyle w:val="19"/>
+              <w:pageBreakBefore w:val="0"/>
+              <w:widowControl/>
+              <w:numPr>
+                <w:ilvl w:val="0"/>
+                <w:numId w:val="0"/>
+              </w:numPr>
+              <w:kinsoku/>
+              <w:wordWrap/>
+              <w:overflowPunct/>
+              <w:topLinePunct w:val="0"/>
+              <w:autoSpaceDE/>
+              <w:autoSpaceDN/>
+              <w:bidi w:val="0"/>
+              <w:adjustRightInd w:val="0"/>
+              <w:snapToGrid w:val="0"/>
+              <w:spacing w:line="240" w:lineRule="auto"/>
+              <w:ind w:right="0" w:rightChars="0"/>
+              <w:jc w:val="left"/>
+              <w:textAlignment w:val="auto"/>
+              <w:rPr>
+                <w:rFonts w:hint="eastAsia" w:ascii="微软雅黑" w:hAnsi="微软雅黑" w:eastAsia="微软雅黑" w:cs="微软雅黑"/>
+                <w:color w:val="000000"/>
+                <w:sz w:val="24"/>
+                <w:szCs w:val="24"/>
+                <w:lang w:val="en-US" w:eastAsia="zh-CN"/>
+              </w:rPr>
+            </w:pPr>
+            <w:r>
+              <w:rPr>
+                <w:rFonts w:hint="eastAsia" w:ascii="微软雅黑" w:hAnsi="微软雅黑" w:cs="微软雅黑"/>
+                <w:color w:val="000000"/>
+                <w:sz w:val="24"/>
+                <w:szCs w:val="24"/>
+                <w:lang w:val="en-US" w:eastAsia="zh-CN"/>
+              </w:rPr>
+              <w:t>对所有文档进行撰写，并随着项目进度不断进行完善。</w:t>
+            </w:r>
+          </w:p>
+        </w:tc>
+      </w:tr>
+      <w:tr>
+        <w:tblPrEx>
+          <w:tblBorders>
+            <w:top w:val="single" w:color="auto" w:sz="4" w:space="0"/>
+            <w:left w:val="single" w:color="auto" w:sz="4" w:space="0"/>
+            <w:bottom w:val="single" w:color="auto" w:sz="4" w:space="0"/>
+            <w:right w:val="single" w:color="auto" w:sz="4" w:space="0"/>
+            <w:insideH w:val="single" w:color="auto" w:sz="4" w:space="0"/>
+            <w:insideV w:val="single" w:color="auto" w:sz="4" w:space="0"/>
+          </w:tblBorders>
+          <w:tblLayout w:type="fixed"/>
+          <w:tblCellMar>
+            <w:top w:w="0" w:type="dxa"/>
+            <w:left w:w="108" w:type="dxa"/>
+            <w:bottom w:w="0" w:type="dxa"/>
+            <w:right w:w="108" w:type="dxa"/>
+          </w:tblCellMar>
+        </w:tblPrEx>
+        <w:tc>
+          <w:tcPr>
+            <w:tcW w:w="1970" w:type="dxa"/>
+            <w:vMerge w:val="restart"/>
             <w:tcBorders>
               <w:top w:val="single" w:color="4F81BD" w:sz="8" w:space="0"/>
               <w:left w:val="single" w:color="4F81BD" w:sz="8" w:space="0"/>
@@ -7772,6 +8665,62 @@
                 <w:sz w:val="24"/>
                 <w:szCs w:val="24"/>
                 <w:vertAlign w:val="baseline"/>
+                <w:lang w:val="en-US" w:eastAsia="zh-CN"/>
+              </w:rPr>
+            </w:pPr>
+            <w:r>
+              <w:rPr>
+                <w:rFonts w:hint="eastAsia" w:ascii="微软雅黑" w:hAnsi="微软雅黑" w:eastAsia="微软雅黑" w:cs="微软雅黑"/>
+                <w:b w:val="0"/>
+                <w:bCs w:val="0"/>
+                <w:color w:val="000000"/>
+                <w:sz w:val="24"/>
+                <w:szCs w:val="24"/>
+                <w:lang w:val="zh-CN"/>
+              </w:rPr>
+              <w:t>王思尧</w:t>
+            </w:r>
+          </w:p>
+        </w:tc>
+        <w:tc>
+          <w:tcPr>
+            <w:tcW w:w="6552" w:type="dxa"/>
+            <w:tcBorders>
+              <w:top w:val="single" w:color="4F81BD" w:sz="8" w:space="0"/>
+              <w:left w:val="single" w:color="4F81BD" w:sz="8" w:space="0"/>
+              <w:bottom w:val="single" w:color="4F81BD" w:sz="8" w:space="0"/>
+              <w:right w:val="single" w:color="4F81BD" w:sz="8" w:space="0"/>
+            </w:tcBorders>
+            <w:shd w:val="clear" w:color="auto" w:fill="B8CCE4"/>
+          </w:tcPr>
+          <w:p>
+            <w:pPr>
+              <w:pStyle w:val="19"/>
+              <w:pageBreakBefore w:val="0"/>
+              <w:widowControl/>
+              <w:numPr>
+                <w:ilvl w:val="0"/>
+                <w:numId w:val="0"/>
+              </w:numPr>
+              <w:kinsoku/>
+              <w:wordWrap/>
+              <w:overflowPunct/>
+              <w:topLinePunct w:val="0"/>
+              <w:autoSpaceDE/>
+              <w:autoSpaceDN/>
+              <w:bidi w:val="0"/>
+              <w:adjustRightInd w:val="0"/>
+              <w:snapToGrid w:val="0"/>
+              <w:spacing w:line="240" w:lineRule="auto"/>
+              <w:ind w:right="0" w:rightChars="0"/>
+              <w:jc w:val="left"/>
+              <w:textAlignment w:val="auto"/>
+              <w:rPr>
+                <w:rFonts w:hint="eastAsia" w:ascii="微软雅黑" w:hAnsi="微软雅黑" w:eastAsia="微软雅黑" w:cs="微软雅黑"/>
+                <w:color w:val="000000"/>
+                <w:sz w:val="24"/>
+                <w:szCs w:val="24"/>
+                <w:vertAlign w:val="baseline"/>
               </w:rPr>
             </w:pPr>
             <w:r>
@@ -7816,7 +8765,260 @@
         </w:tblPrEx>
         <w:tc>
           <w:tcPr>
-            <w:tcW w:w="2064" w:type="dxa"/>
+            <w:tcW w:w="1970" w:type="dxa"/>
+            <w:vMerge w:val="continue"/>
+            <w:tcBorders>
+              <w:top w:val="single" w:color="4F81BD" w:sz="8" w:space="0"/>
+              <w:left w:val="single" w:color="4F81BD" w:sz="8" w:space="0"/>
+              <w:bottom w:val="single" w:color="4F81BD" w:sz="8" w:space="0"/>
+              <w:right w:val="single" w:color="4F81BD" w:sz="8" w:space="0"/>
+            </w:tcBorders>
+            <w:shd w:val="clear" w:color="auto" w:fill="FFFFFF"/>
+          </w:tcPr>
+          <w:p>
+            <w:pPr>
+              <w:pStyle w:val="19"/>
+              <w:pageBreakBefore w:val="0"/>
+              <w:widowControl/>
+              <w:numPr>
+                <w:ilvl w:val="0"/>
+                <w:numId w:val="0"/>
+              </w:numPr>
+              <w:kinsoku/>
+              <w:wordWrap/>
+              <w:overflowPunct/>
+              <w:topLinePunct w:val="0"/>
+              <w:autoSpaceDE/>
+              <w:autoSpaceDN/>
+              <w:bidi w:val="0"/>
+              <w:adjustRightInd w:val="0"/>
+              <w:snapToGrid w:val="0"/>
+              <w:spacing w:line="240" w:lineRule="auto"/>
+              <w:ind w:right="0" w:rightChars="0"/>
+              <w:jc w:val="left"/>
+              <w:textAlignment w:val="auto"/>
+              <w:rPr>
+                <w:rFonts w:hint="eastAsia" w:ascii="微软雅黑" w:hAnsi="微软雅黑" w:eastAsia="微软雅黑" w:cs="微软雅黑"/>
+                <w:b w:val="0"/>
+                <w:bCs w:val="0"/>
+                <w:color w:val="000000"/>
+                <w:sz w:val="24"/>
+                <w:szCs w:val="24"/>
+                <w:lang w:val="zh-CN"/>
+              </w:rPr>
+            </w:pPr>
+          </w:p>
+        </w:tc>
+        <w:tc>
+          <w:tcPr>
+            <w:tcW w:w="6552" w:type="dxa"/>
+            <w:tcBorders>
+              <w:top w:val="single" w:color="4F81BD" w:sz="8" w:space="0"/>
+              <w:left w:val="single" w:color="4F81BD" w:sz="8" w:space="0"/>
+              <w:bottom w:val="single" w:color="4F81BD" w:sz="8" w:space="0"/>
+              <w:right w:val="single" w:color="4F81BD" w:sz="8" w:space="0"/>
+            </w:tcBorders>
+            <w:shd w:val="clear" w:color="auto" w:fill="FFFFFF"/>
+          </w:tcPr>
+          <w:p>
+            <w:pPr>
+              <w:pStyle w:val="19"/>
+              <w:pageBreakBefore w:val="0"/>
+              <w:widowControl/>
+              <w:numPr>
+                <w:ilvl w:val="0"/>
+                <w:numId w:val="0"/>
+              </w:numPr>
+              <w:kinsoku/>
+              <w:wordWrap/>
+              <w:overflowPunct/>
+              <w:topLinePunct w:val="0"/>
+              <w:autoSpaceDE/>
+              <w:autoSpaceDN/>
+              <w:bidi w:val="0"/>
+              <w:adjustRightInd w:val="0"/>
+              <w:snapToGrid w:val="0"/>
+              <w:spacing w:line="240" w:lineRule="auto"/>
+              <w:ind w:right="0" w:rightChars="0"/>
+              <w:jc w:val="left"/>
+              <w:textAlignment w:val="auto"/>
+              <w:rPr>
+                <w:rFonts w:hint="eastAsia" w:ascii="微软雅黑" w:hAnsi="微软雅黑" w:eastAsia="微软雅黑" w:cs="微软雅黑"/>
+                <w:color w:val="000000"/>
+                <w:sz w:val="24"/>
+                <w:szCs w:val="24"/>
+              </w:rPr>
+            </w:pPr>
+            <w:r>
+              <w:rPr>
+                <w:rFonts w:hint="eastAsia" w:ascii="微软雅黑" w:hAnsi="微软雅黑" w:eastAsia="微软雅黑" w:cs="微软雅黑"/>
+                <w:color w:val="000000"/>
+                <w:sz w:val="24"/>
+                <w:szCs w:val="24"/>
+              </w:rPr>
+              <w:t>管理文档</w:t>
+            </w:r>
+            <w:r>
+              <w:rPr>
+                <w:rFonts w:hint="eastAsia" w:ascii="微软雅黑" w:hAnsi="微软雅黑" w:cs="微软雅黑"/>
+                <w:color w:val="000000"/>
+                <w:sz w:val="24"/>
+                <w:szCs w:val="24"/>
+                <w:lang w:val="en-US" w:eastAsia="zh-CN"/>
+              </w:rPr>
+              <w:t>和测试文档的初步撰写</w:t>
+            </w:r>
+            <w:r>
+              <w:rPr>
+                <w:rFonts w:hint="eastAsia" w:ascii="微软雅黑" w:hAnsi="微软雅黑" w:eastAsia="微软雅黑" w:cs="微软雅黑"/>
+                <w:color w:val="000000"/>
+                <w:sz w:val="24"/>
+                <w:szCs w:val="24"/>
+              </w:rPr>
+              <w:t>。</w:t>
+            </w:r>
+          </w:p>
+        </w:tc>
+      </w:tr>
+      <w:tr>
+        <w:tblPrEx>
+          <w:tblBorders>
+            <w:top w:val="single" w:color="auto" w:sz="4" w:space="0"/>
+            <w:left w:val="single" w:color="auto" w:sz="4" w:space="0"/>
+            <w:bottom w:val="single" w:color="auto" w:sz="4" w:space="0"/>
+            <w:right w:val="single" w:color="auto" w:sz="4" w:space="0"/>
+            <w:insideH w:val="single" w:color="auto" w:sz="4" w:space="0"/>
+            <w:insideV w:val="single" w:color="auto" w:sz="4" w:space="0"/>
+          </w:tblBorders>
+          <w:tblLayout w:type="fixed"/>
+          <w:tblCellMar>
+            <w:top w:w="0" w:type="dxa"/>
+            <w:left w:w="108" w:type="dxa"/>
+            <w:bottom w:w="0" w:type="dxa"/>
+            <w:right w:w="108" w:type="dxa"/>
+          </w:tblCellMar>
+        </w:tblPrEx>
+        <w:tc>
+          <w:tcPr>
+            <w:tcW w:w="1970" w:type="dxa"/>
+            <w:vMerge w:val="continue"/>
+            <w:tcBorders>
+              <w:top w:val="single" w:color="4F81BD" w:sz="8" w:space="0"/>
+              <w:left w:val="single" w:color="4F81BD" w:sz="8" w:space="0"/>
+              <w:bottom w:val="single" w:color="4F81BD" w:sz="8" w:space="0"/>
+              <w:right w:val="single" w:color="4F81BD" w:sz="8" w:space="0"/>
+            </w:tcBorders>
+            <w:shd w:val="clear" w:color="auto" w:fill="B8CCE4"/>
+          </w:tcPr>
+          <w:p>
+            <w:pPr>
+              <w:pStyle w:val="19"/>
+              <w:pageBreakBefore w:val="0"/>
+              <w:widowControl/>
+              <w:numPr>
+                <w:ilvl w:val="0"/>
+                <w:numId w:val="0"/>
+              </w:numPr>
+              <w:kinsoku/>
+              <w:wordWrap/>
+              <w:overflowPunct/>
+              <w:topLinePunct w:val="0"/>
+              <w:autoSpaceDE/>
+              <w:autoSpaceDN/>
+              <w:bidi w:val="0"/>
+              <w:adjustRightInd w:val="0"/>
+              <w:snapToGrid w:val="0"/>
+              <w:spacing w:line="240" w:lineRule="auto"/>
+              <w:ind w:right="0" w:rightChars="0"/>
+              <w:jc w:val="left"/>
+              <w:textAlignment w:val="auto"/>
+              <w:rPr>
+                <w:rFonts w:hint="eastAsia" w:ascii="微软雅黑" w:hAnsi="微软雅黑" w:eastAsia="微软雅黑" w:cs="微软雅黑"/>
+                <w:b w:val="0"/>
+                <w:bCs w:val="0"/>
+                <w:color w:val="000000"/>
+                <w:sz w:val="24"/>
+                <w:szCs w:val="24"/>
+                <w:lang w:val="zh-CN"/>
+              </w:rPr>
+            </w:pPr>
+          </w:p>
+        </w:tc>
+        <w:tc>
+          <w:tcPr>
+            <w:tcW w:w="6552" w:type="dxa"/>
+            <w:tcBorders>
+              <w:top w:val="single" w:color="4F81BD" w:sz="8" w:space="0"/>
+              <w:left w:val="single" w:color="4F81BD" w:sz="8" w:space="0"/>
+              <w:bottom w:val="single" w:color="4F81BD" w:sz="8" w:space="0"/>
+              <w:right w:val="single" w:color="4F81BD" w:sz="8" w:space="0"/>
+            </w:tcBorders>
+            <w:shd w:val="clear" w:color="auto" w:fill="B8CCE4"/>
+          </w:tcPr>
+          <w:p>
+            <w:pPr>
+              <w:pStyle w:val="19"/>
+              <w:pageBreakBefore w:val="0"/>
+              <w:widowControl/>
+              <w:numPr>
+                <w:ilvl w:val="0"/>
+                <w:numId w:val="0"/>
+              </w:numPr>
+              <w:kinsoku/>
+              <w:wordWrap/>
+              <w:overflowPunct/>
+              <w:topLinePunct w:val="0"/>
+              <w:autoSpaceDE/>
+              <w:autoSpaceDN/>
+              <w:bidi w:val="0"/>
+              <w:adjustRightInd w:val="0"/>
+              <w:snapToGrid w:val="0"/>
+              <w:spacing w:line="240" w:lineRule="auto"/>
+              <w:ind w:right="0" w:rightChars="0"/>
+              <w:jc w:val="left"/>
+              <w:textAlignment w:val="auto"/>
+              <w:rPr>
+                <w:rFonts w:hint="eastAsia" w:ascii="微软雅黑" w:hAnsi="微软雅黑" w:eastAsia="微软雅黑" w:cs="微软雅黑"/>
+                <w:color w:val="000000"/>
+                <w:sz w:val="24"/>
+                <w:szCs w:val="24"/>
+              </w:rPr>
+            </w:pPr>
+            <w:r>
+              <w:rPr>
+                <w:rFonts w:hint="eastAsia" w:ascii="微软雅黑" w:hAnsi="微软雅黑" w:cs="微软雅黑"/>
+                <w:color w:val="000000"/>
+                <w:sz w:val="24"/>
+                <w:szCs w:val="24"/>
+                <w:vertAlign w:val="baseline"/>
+                <w:lang w:val="en-US" w:eastAsia="zh-CN"/>
+              </w:rPr>
+              <w:t>对Authentication构件以及客服端进行修改。</w:t>
+            </w:r>
+          </w:p>
+        </w:tc>
+      </w:tr>
+      <w:tr>
+        <w:tblPrEx>
+          <w:tblBorders>
+            <w:top w:val="single" w:color="auto" w:sz="4" w:space="0"/>
+            <w:left w:val="single" w:color="auto" w:sz="4" w:space="0"/>
+            <w:bottom w:val="single" w:color="auto" w:sz="4" w:space="0"/>
+            <w:right w:val="single" w:color="auto" w:sz="4" w:space="0"/>
+            <w:insideH w:val="single" w:color="auto" w:sz="4" w:space="0"/>
+            <w:insideV w:val="single" w:color="auto" w:sz="4" w:space="0"/>
+          </w:tblBorders>
+          <w:tblLayout w:type="fixed"/>
+          <w:tblCellMar>
+            <w:top w:w="0" w:type="dxa"/>
+            <w:left w:w="108" w:type="dxa"/>
+            <w:bottom w:w="0" w:type="dxa"/>
+            <w:right w:w="108" w:type="dxa"/>
+          </w:tblCellMar>
+        </w:tblPrEx>
+        <w:tc>
+          <w:tcPr>
+            <w:tcW w:w="1970" w:type="dxa"/>
             <w:vMerge w:val="restart"/>
             <w:tcBorders>
               <w:top w:val="single" w:color="4F81BD" w:sz="8" w:space="0"/>
@@ -7850,6 +9052,15 @@
               <w:textAlignment w:val="auto"/>
               <w:rPr>
                 <w:rFonts w:hint="eastAsia" w:ascii="微软雅黑" w:hAnsi="微软雅黑" w:eastAsia="微软雅黑" w:cs="微软雅黑"/>
+                <w:color w:val="000000"/>
+                <w:sz w:val="24"/>
+                <w:szCs w:val="24"/>
+                <w:vertAlign w:val="baseline"/>
+              </w:rPr>
+            </w:pPr>
+            <w:r>
+              <w:rPr>
+                <w:rFonts w:hint="eastAsia" w:ascii="微软雅黑" w:hAnsi="微软雅黑" w:eastAsia="微软雅黑" w:cs="微软雅黑"/>
                 <w:b w:val="0"/>
                 <w:bCs w:val="0"/>
                 <w:color w:val="000000"/>
@@ -7857,12 +9068,13 @@
                 <w:szCs w:val="24"/>
                 <w:lang w:val="zh-CN"/>
               </w:rPr>
-            </w:pPr>
+              <w:t>徐锦程</w:t>
+            </w:r>
           </w:p>
         </w:tc>
         <w:tc>
           <w:tcPr>
-            <w:tcW w:w="6458" w:type="dxa"/>
+            <w:tcW w:w="6552" w:type="dxa"/>
             <w:tcBorders>
               <w:top w:val="single" w:color="4F81BD" w:sz="8" w:space="0"/>
               <w:left w:val="single" w:color="4F81BD" w:sz="8" w:space="0"/>
@@ -7898,6 +9110,7 @@
                 <w:color w:val="000000"/>
                 <w:sz w:val="24"/>
                 <w:szCs w:val="24"/>
+                <w:vertAlign w:val="baseline"/>
               </w:rPr>
             </w:pPr>
             <w:r>
@@ -7907,26 +9120,7 @@
                 <w:sz w:val="24"/>
                 <w:szCs w:val="24"/>
               </w:rPr>
-              <w:t>管理文档</w:t>
-            </w:r>
-            <w:r>
-              <w:rPr>
-                <w:rFonts w:hint="eastAsia" w:ascii="微软雅黑" w:hAnsi="微软雅黑" w:cs="微软雅黑"/>
-                <w:color w:val="000000"/>
-                <w:sz w:val="24"/>
-                <w:szCs w:val="24"/>
-                <w:lang w:val="en-US" w:eastAsia="zh-CN"/>
-              </w:rPr>
-              <w:t>的初步撰写</w:t>
-            </w:r>
-            <w:r>
-              <w:rPr>
-                <w:rFonts w:hint="eastAsia" w:ascii="微软雅黑" w:hAnsi="微软雅黑" w:eastAsia="微软雅黑" w:cs="微软雅黑"/>
-                <w:color w:val="000000"/>
-                <w:sz w:val="24"/>
-                <w:szCs w:val="24"/>
-              </w:rPr>
-              <w:t>。</w:t>
+              <w:t>完成文件IO相关操作类的编写。</w:t>
             </w:r>
           </w:p>
         </w:tc>
@@ -7951,7 +9145,7 @@
         </w:tblPrEx>
         <w:tc>
           <w:tcPr>
-            <w:tcW w:w="2064" w:type="dxa"/>
+            <w:tcW w:w="1970" w:type="dxa"/>
             <w:vMerge w:val="continue"/>
             <w:tcBorders>
               <w:top w:val="single" w:color="4F81BD" w:sz="8" w:space="0"/>
@@ -7997,7 +9191,7 @@
         </w:tc>
         <w:tc>
           <w:tcPr>
-            <w:tcW w:w="6458" w:type="dxa"/>
+            <w:tcW w:w="6552" w:type="dxa"/>
             <w:tcBorders>
               <w:top w:val="single" w:color="4F81BD" w:sz="8" w:space="0"/>
               <w:left w:val="single" w:color="4F81BD" w:sz="8" w:space="0"/>
@@ -8037,14 +9231,41 @@
             </w:pPr>
             <w:r>
               <w:rPr>
+                <w:rFonts w:hint="eastAsia" w:ascii="微软雅黑" w:hAnsi="微软雅黑" w:eastAsia="微软雅黑" w:cs="微软雅黑"/>
+                <w:color w:val="000000"/>
+                <w:sz w:val="24"/>
+                <w:szCs w:val="24"/>
+              </w:rPr>
+              <w:t>复用文档</w:t>
+            </w:r>
+            <w:r>
+              <w:rPr>
                 <w:rFonts w:hint="eastAsia" w:ascii="微软雅黑" w:hAnsi="微软雅黑" w:cs="微软雅黑"/>
                 <w:color w:val="000000"/>
                 <w:sz w:val="24"/>
                 <w:szCs w:val="24"/>
-                <w:vertAlign w:val="baseline"/>
-                <w:lang w:val="en-US" w:eastAsia="zh-CN"/>
-              </w:rPr>
-              <w:t>对Authentication构件以及客服端进行修改。</w:t>
+                <w:lang w:val="en-US" w:eastAsia="zh-CN"/>
+              </w:rPr>
+              <w:t>和</w:t>
+            </w:r>
+            <w:r>
+              <w:rPr>
+                <w:rFonts w:hint="eastAsia" w:ascii="微软雅黑" w:hAnsi="微软雅黑" w:eastAsia="微软雅黑" w:cs="微软雅黑"/>
+                <w:color w:val="000000"/>
+                <w:sz w:val="24"/>
+                <w:szCs w:val="24"/>
+              </w:rPr>
+              <w:t>程序文档</w:t>
+            </w:r>
+            <w:r>
+              <w:rPr>
+                <w:rFonts w:hint="eastAsia" w:ascii="微软雅黑" w:hAnsi="微软雅黑" w:cs="微软雅黑"/>
+                <w:color w:val="000000"/>
+                <w:sz w:val="24"/>
+                <w:szCs w:val="24"/>
+                <w:lang w:val="en-US" w:eastAsia="zh-CN"/>
+              </w:rPr>
+              <w:t>的初步撰写。</w:t>
             </w:r>
           </w:p>
         </w:tc>
@@ -8067,281 +9288,12 @@
             <w:right w:w="108" w:type="dxa"/>
           </w:tblCellMar>
         </w:tblPrEx>
+        <w:trPr>
+          <w:trHeight w:val="305" w:hRule="atLeast"/>
+        </w:trPr>
         <w:tc>
           <w:tcPr>
-            <w:tcW w:w="2064" w:type="dxa"/>
-            <w:vMerge w:val="restart"/>
-            <w:tcBorders>
-              <w:top w:val="single" w:color="4F81BD" w:sz="8" w:space="0"/>
-              <w:left w:val="single" w:color="4F81BD" w:sz="8" w:space="0"/>
-              <w:bottom w:val="single" w:color="4F81BD" w:sz="8" w:space="0"/>
-              <w:right w:val="single" w:color="4F81BD" w:sz="8" w:space="0"/>
-            </w:tcBorders>
-            <w:shd w:val="clear" w:color="auto" w:fill="FFFFFF"/>
-          </w:tcPr>
-          <w:p>
-            <w:pPr>
-              <w:pStyle w:val="19"/>
-              <w:pageBreakBefore w:val="0"/>
-              <w:widowControl/>
-              <w:numPr>
-                <w:ilvl w:val="0"/>
-                <w:numId w:val="0"/>
-              </w:numPr>
-              <w:kinsoku/>
-              <w:wordWrap/>
-              <w:overflowPunct/>
-              <w:topLinePunct w:val="0"/>
-              <w:autoSpaceDE/>
-              <w:autoSpaceDN/>
-              <w:bidi w:val="0"/>
-              <w:adjustRightInd w:val="0"/>
-              <w:snapToGrid w:val="0"/>
-              <w:spacing w:line="240" w:lineRule="auto"/>
-              <w:ind w:right="0" w:rightChars="0"/>
-              <w:jc w:val="left"/>
-              <w:textAlignment w:val="auto"/>
-              <w:rPr>
-                <w:rFonts w:hint="eastAsia" w:ascii="微软雅黑" w:hAnsi="微软雅黑" w:eastAsia="微软雅黑" w:cs="微软雅黑"/>
-                <w:color w:val="000000"/>
-                <w:sz w:val="24"/>
-                <w:szCs w:val="24"/>
-                <w:vertAlign w:val="baseline"/>
-              </w:rPr>
-            </w:pPr>
-            <w:r>
-              <w:rPr>
-                <w:rFonts w:hint="eastAsia" w:ascii="微软雅黑" w:hAnsi="微软雅黑" w:eastAsia="微软雅黑" w:cs="微软雅黑"/>
-                <w:b w:val="0"/>
-                <w:bCs w:val="0"/>
-                <w:color w:val="000000"/>
-                <w:sz w:val="24"/>
-                <w:szCs w:val="24"/>
-                <w:lang w:val="zh-CN"/>
-              </w:rPr>
-              <w:t>徐锦程</w:t>
-            </w:r>
-          </w:p>
-        </w:tc>
-        <w:tc>
-          <w:tcPr>
-            <w:tcW w:w="6458" w:type="dxa"/>
-            <w:tcBorders>
-              <w:top w:val="single" w:color="4F81BD" w:sz="8" w:space="0"/>
-              <w:left w:val="single" w:color="4F81BD" w:sz="8" w:space="0"/>
-              <w:bottom w:val="single" w:color="4F81BD" w:sz="8" w:space="0"/>
-              <w:right w:val="single" w:color="4F81BD" w:sz="8" w:space="0"/>
-            </w:tcBorders>
-            <w:shd w:val="clear" w:color="auto" w:fill="FFFFFF"/>
-          </w:tcPr>
-          <w:p>
-            <w:pPr>
-              <w:pStyle w:val="19"/>
-              <w:pageBreakBefore w:val="0"/>
-              <w:widowControl/>
-              <w:numPr>
-                <w:ilvl w:val="0"/>
-                <w:numId w:val="0"/>
-              </w:numPr>
-              <w:kinsoku/>
-              <w:wordWrap/>
-              <w:overflowPunct/>
-              <w:topLinePunct w:val="0"/>
-              <w:autoSpaceDE/>
-              <w:autoSpaceDN/>
-              <w:bidi w:val="0"/>
-              <w:adjustRightInd w:val="0"/>
-              <w:snapToGrid w:val="0"/>
-              <w:spacing w:line="240" w:lineRule="auto"/>
-              <w:ind w:right="0" w:rightChars="0"/>
-              <w:jc w:val="left"/>
-              <w:textAlignment w:val="auto"/>
-              <w:rPr>
-                <w:rFonts w:hint="eastAsia" w:ascii="微软雅黑" w:hAnsi="微软雅黑" w:eastAsia="微软雅黑" w:cs="微软雅黑"/>
-                <w:color w:val="000000"/>
-                <w:sz w:val="24"/>
-                <w:szCs w:val="24"/>
-                <w:vertAlign w:val="baseline"/>
-              </w:rPr>
-            </w:pPr>
-            <w:r>
-              <w:rPr>
-                <w:rFonts w:hint="eastAsia" w:ascii="微软雅黑" w:hAnsi="微软雅黑" w:eastAsia="微软雅黑" w:cs="微软雅黑"/>
-                <w:color w:val="000000"/>
-                <w:sz w:val="24"/>
-                <w:szCs w:val="24"/>
-              </w:rPr>
-              <w:t>完成文件IO相关操作类的编写。</w:t>
-            </w:r>
-          </w:p>
-        </w:tc>
-      </w:tr>
-      <w:tr>
-        <w:tblPrEx>
-          <w:tblBorders>
-            <w:top w:val="single" w:color="auto" w:sz="4" w:space="0"/>
-            <w:left w:val="single" w:color="auto" w:sz="4" w:space="0"/>
-            <w:bottom w:val="single" w:color="auto" w:sz="4" w:space="0"/>
-            <w:right w:val="single" w:color="auto" w:sz="4" w:space="0"/>
-            <w:insideH w:val="single" w:color="auto" w:sz="4" w:space="0"/>
-            <w:insideV w:val="single" w:color="auto" w:sz="4" w:space="0"/>
-          </w:tblBorders>
-          <w:tblLayout w:type="fixed"/>
-          <w:tblCellMar>
-            <w:top w:w="0" w:type="dxa"/>
-            <w:left w:w="108" w:type="dxa"/>
-            <w:bottom w:w="0" w:type="dxa"/>
-            <w:right w:w="108" w:type="dxa"/>
-          </w:tblCellMar>
-        </w:tblPrEx>
-        <w:tc>
-          <w:tcPr>
-            <w:tcW w:w="2064" w:type="dxa"/>
-            <w:vMerge w:val="continue"/>
-            <w:tcBorders>
-              <w:top w:val="single" w:color="4F81BD" w:sz="8" w:space="0"/>
-              <w:left w:val="single" w:color="4F81BD" w:sz="8" w:space="0"/>
-              <w:bottom w:val="single" w:color="4F81BD" w:sz="8" w:space="0"/>
-              <w:right w:val="single" w:color="4F81BD" w:sz="8" w:space="0"/>
-            </w:tcBorders>
-            <w:shd w:val="clear" w:color="auto" w:fill="B8CCE4"/>
-          </w:tcPr>
-          <w:p>
-            <w:pPr>
-              <w:pStyle w:val="19"/>
-              <w:pageBreakBefore w:val="0"/>
-              <w:widowControl/>
-              <w:numPr>
-                <w:ilvl w:val="0"/>
-                <w:numId w:val="0"/>
-              </w:numPr>
-              <w:kinsoku/>
-              <w:wordWrap/>
-              <w:overflowPunct/>
-              <w:topLinePunct w:val="0"/>
-              <w:autoSpaceDE/>
-              <w:autoSpaceDN/>
-              <w:bidi w:val="0"/>
-              <w:adjustRightInd w:val="0"/>
-              <w:snapToGrid w:val="0"/>
-              <w:spacing w:line="240" w:lineRule="auto"/>
-              <w:ind w:right="0" w:rightChars="0"/>
-              <w:jc w:val="left"/>
-              <w:textAlignment w:val="auto"/>
-              <w:rPr>
-                <w:rFonts w:hint="eastAsia" w:ascii="微软雅黑" w:hAnsi="微软雅黑" w:eastAsia="微软雅黑" w:cs="微软雅黑"/>
-                <w:b w:val="0"/>
-                <w:bCs w:val="0"/>
-                <w:color w:val="000000"/>
-                <w:sz w:val="24"/>
-                <w:szCs w:val="24"/>
-                <w:lang w:val="zh-CN"/>
-              </w:rPr>
-            </w:pPr>
-          </w:p>
-        </w:tc>
-        <w:tc>
-          <w:tcPr>
-            <w:tcW w:w="6458" w:type="dxa"/>
-            <w:tcBorders>
-              <w:top w:val="single" w:color="4F81BD" w:sz="8" w:space="0"/>
-              <w:left w:val="single" w:color="4F81BD" w:sz="8" w:space="0"/>
-              <w:bottom w:val="single" w:color="4F81BD" w:sz="8" w:space="0"/>
-              <w:right w:val="single" w:color="4F81BD" w:sz="8" w:space="0"/>
-            </w:tcBorders>
-            <w:shd w:val="clear" w:color="auto" w:fill="B8CCE4"/>
-          </w:tcPr>
-          <w:p>
-            <w:pPr>
-              <w:pStyle w:val="19"/>
-              <w:pageBreakBefore w:val="0"/>
-              <w:widowControl/>
-              <w:numPr>
-                <w:ilvl w:val="0"/>
-                <w:numId w:val="0"/>
-              </w:numPr>
-              <w:kinsoku/>
-              <w:wordWrap/>
-              <w:overflowPunct/>
-              <w:topLinePunct w:val="0"/>
-              <w:autoSpaceDE/>
-              <w:autoSpaceDN/>
-              <w:bidi w:val="0"/>
-              <w:adjustRightInd w:val="0"/>
-              <w:snapToGrid w:val="0"/>
-              <w:spacing w:line="240" w:lineRule="auto"/>
-              <w:ind w:right="0" w:rightChars="0"/>
-              <w:jc w:val="left"/>
-              <w:textAlignment w:val="auto"/>
-              <w:rPr>
-                <w:rFonts w:hint="eastAsia" w:ascii="微软雅黑" w:hAnsi="微软雅黑" w:eastAsia="微软雅黑" w:cs="微软雅黑"/>
-                <w:color w:val="000000"/>
-                <w:sz w:val="24"/>
-                <w:szCs w:val="24"/>
-              </w:rPr>
-            </w:pPr>
-            <w:r>
-              <w:rPr>
-                <w:rFonts w:hint="eastAsia" w:ascii="微软雅黑" w:hAnsi="微软雅黑" w:eastAsia="微软雅黑" w:cs="微软雅黑"/>
-                <w:color w:val="000000"/>
-                <w:sz w:val="24"/>
-                <w:szCs w:val="24"/>
-              </w:rPr>
-              <w:t>复用文档</w:t>
-            </w:r>
-            <w:r>
-              <w:rPr>
-                <w:rFonts w:hint="eastAsia" w:ascii="微软雅黑" w:hAnsi="微软雅黑" w:cs="微软雅黑"/>
-                <w:color w:val="000000"/>
-                <w:sz w:val="24"/>
-                <w:szCs w:val="24"/>
-                <w:lang w:val="en-US" w:eastAsia="zh-CN"/>
-              </w:rPr>
-              <w:t>和</w:t>
-            </w:r>
-            <w:r>
-              <w:rPr>
-                <w:rFonts w:hint="eastAsia" w:ascii="微软雅黑" w:hAnsi="微软雅黑" w:eastAsia="微软雅黑" w:cs="微软雅黑"/>
-                <w:color w:val="000000"/>
-                <w:sz w:val="24"/>
-                <w:szCs w:val="24"/>
-              </w:rPr>
-              <w:t>程序文档</w:t>
-            </w:r>
-            <w:r>
-              <w:rPr>
-                <w:rFonts w:hint="eastAsia" w:ascii="微软雅黑" w:hAnsi="微软雅黑" w:cs="微软雅黑"/>
-                <w:color w:val="000000"/>
-                <w:sz w:val="24"/>
-                <w:szCs w:val="24"/>
-                <w:lang w:val="en-US" w:eastAsia="zh-CN"/>
-              </w:rPr>
-              <w:t>的初步撰写。</w:t>
-            </w:r>
-          </w:p>
-        </w:tc>
-      </w:tr>
-      <w:tr>
-        <w:tblPrEx>
-          <w:tblBorders>
-            <w:top w:val="single" w:color="auto" w:sz="4" w:space="0"/>
-            <w:left w:val="single" w:color="auto" w:sz="4" w:space="0"/>
-            <w:bottom w:val="single" w:color="auto" w:sz="4" w:space="0"/>
-            <w:right w:val="single" w:color="auto" w:sz="4" w:space="0"/>
-            <w:insideH w:val="single" w:color="auto" w:sz="4" w:space="0"/>
-            <w:insideV w:val="single" w:color="auto" w:sz="4" w:space="0"/>
-          </w:tblBorders>
-          <w:tblLayout w:type="fixed"/>
-          <w:tblCellMar>
-            <w:top w:w="0" w:type="dxa"/>
-            <w:left w:w="108" w:type="dxa"/>
-            <w:bottom w:w="0" w:type="dxa"/>
-            <w:right w:w="108" w:type="dxa"/>
-          </w:tblCellMar>
-        </w:tblPrEx>
-        <w:tc>
-          <w:tcPr>
-            <w:tcW w:w="2064" w:type="dxa"/>
+            <w:tcW w:w="1970" w:type="dxa"/>
             <w:vMerge w:val="continue"/>
             <w:tcBorders>
               <w:top w:val="single" w:color="4F81BD" w:sz="8" w:space="0"/>
@@ -8387,7 +9339,7 @@
         </w:tc>
         <w:tc>
           <w:tcPr>
-            <w:tcW w:w="6458" w:type="dxa"/>
+            <w:tcW w:w="6552" w:type="dxa"/>
             <w:tcBorders>
               <w:top w:val="single" w:color="4F81BD" w:sz="8" w:space="0"/>
               <w:left w:val="single" w:color="4F81BD" w:sz="8" w:space="0"/>
@@ -8434,7 +9386,118 @@
                 <w:szCs w:val="24"/>
                 <w:lang w:val="en-US" w:eastAsia="zh-CN"/>
               </w:rPr>
-              <w:t>开发、修改CM构件，并将其添加到客户端。</w:t>
+              <w:t>开发、修改CM和SaveToFile构件，并将其添加到客户端。</w:t>
+            </w:r>
+          </w:p>
+        </w:tc>
+      </w:tr>
+      <w:tr>
+        <w:tblPrEx>
+          <w:tblBorders>
+            <w:top w:val="single" w:color="auto" w:sz="4" w:space="0"/>
+            <w:left w:val="single" w:color="auto" w:sz="4" w:space="0"/>
+            <w:bottom w:val="single" w:color="auto" w:sz="4" w:space="0"/>
+            <w:right w:val="single" w:color="auto" w:sz="4" w:space="0"/>
+            <w:insideH w:val="single" w:color="auto" w:sz="4" w:space="0"/>
+            <w:insideV w:val="single" w:color="auto" w:sz="4" w:space="0"/>
+          </w:tblBorders>
+          <w:tblLayout w:type="fixed"/>
+          <w:tblCellMar>
+            <w:top w:w="0" w:type="dxa"/>
+            <w:left w:w="108" w:type="dxa"/>
+            <w:bottom w:w="0" w:type="dxa"/>
+            <w:right w:w="108" w:type="dxa"/>
+          </w:tblCellMar>
+        </w:tblPrEx>
+        <w:trPr>
+          <w:trHeight w:val="305" w:hRule="atLeast"/>
+        </w:trPr>
+        <w:tc>
+          <w:tcPr>
+            <w:tcW w:w="1970" w:type="dxa"/>
+            <w:vMerge w:val="continue"/>
+            <w:tcBorders>
+              <w:top w:val="single" w:color="4F81BD" w:sz="8" w:space="0"/>
+              <w:left w:val="single" w:color="4F81BD" w:sz="8" w:space="0"/>
+              <w:bottom w:val="single" w:color="4F81BD" w:sz="8" w:space="0"/>
+              <w:right w:val="single" w:color="4F81BD" w:sz="8" w:space="0"/>
+            </w:tcBorders>
+            <w:shd w:val="clear" w:color="auto" w:fill="B8CCE4"/>
+          </w:tcPr>
+          <w:p>
+            <w:pPr>
+              <w:pStyle w:val="19"/>
+              <w:pageBreakBefore w:val="0"/>
+              <w:widowControl/>
+              <w:kinsoku/>
+              <w:wordWrap/>
+              <w:overflowPunct/>
+              <w:topLinePunct w:val="0"/>
+              <w:autoSpaceDE/>
+              <w:autoSpaceDN/>
+              <w:bidi w:val="0"/>
+              <w:adjustRightInd w:val="0"/>
+              <w:snapToGrid w:val="0"/>
+              <w:spacing w:line="240" w:lineRule="auto"/>
+              <w:ind w:right="0" w:rightChars="0"/>
+              <w:jc w:val="left"/>
+              <w:textAlignment w:val="auto"/>
+              <w:rPr>
+                <w:color w:val="000000"/>
+              </w:rPr>
+            </w:pPr>
+          </w:p>
+        </w:tc>
+        <w:tc>
+          <w:tcPr>
+            <w:tcW w:w="6552" w:type="dxa"/>
+            <w:tcBorders>
+              <w:top w:val="single" w:color="4F81BD" w:sz="8" w:space="0"/>
+              <w:left w:val="single" w:color="4F81BD" w:sz="8" w:space="0"/>
+              <w:bottom w:val="single" w:color="4F81BD" w:sz="8" w:space="0"/>
+              <w:right w:val="single" w:color="4F81BD" w:sz="8" w:space="0"/>
+            </w:tcBorders>
+            <w:shd w:val="clear" w:color="auto" w:fill="B8CCE4"/>
+          </w:tcPr>
+          <w:p>
+            <w:pPr>
+              <w:pStyle w:val="19"/>
+              <w:pageBreakBefore w:val="0"/>
+              <w:widowControl/>
+              <w:numPr>
+                <w:ilvl w:val="0"/>
+                <w:numId w:val="0"/>
+              </w:numPr>
+              <w:kinsoku/>
+              <w:wordWrap/>
+              <w:overflowPunct/>
+              <w:topLinePunct w:val="0"/>
+              <w:autoSpaceDE/>
+              <w:autoSpaceDN/>
+              <w:bidi w:val="0"/>
+              <w:adjustRightInd w:val="0"/>
+              <w:snapToGrid w:val="0"/>
+              <w:spacing w:line="240" w:lineRule="auto"/>
+              <w:ind w:right="0" w:rightChars="0"/>
+              <w:jc w:val="left"/>
+              <w:textAlignment w:val="auto"/>
+              <w:rPr>
+                <w:rFonts w:hint="eastAsia" w:ascii="微软雅黑" w:hAnsi="微软雅黑" w:cs="微软雅黑"/>
+                <w:color w:val="000000"/>
+                <w:sz w:val="24"/>
+                <w:szCs w:val="24"/>
+                <w:lang w:val="en-US" w:eastAsia="zh-CN"/>
+              </w:rPr>
+            </w:pPr>
+            <w:r>
+              <w:rPr>
+                <w:rFonts w:hint="eastAsia" w:ascii="微软雅黑" w:hAnsi="微软雅黑" w:cs="微软雅黑"/>
+                <w:color w:val="000000"/>
+                <w:sz w:val="24"/>
+                <w:szCs w:val="24"/>
+                <w:lang w:val="en-US" w:eastAsia="zh-CN"/>
+              </w:rPr>
+              <w:t>说明对CM构件的选择原因及意见。</w:t>
             </w:r>
           </w:p>
         </w:tc>
@@ -8490,7 +9553,7 @@
           <w:szCs w:val="44"/>
         </w:rPr>
       </w:pPr>
-      <w:bookmarkStart w:id="7" w:name="_Toc24399"/>
+      <w:bookmarkStart w:id="7" w:name="_Toc31688"/>
       <w:r>
         <w:rPr>
           <w:rFonts w:hint="eastAsia" w:ascii="微软雅黑" w:hAnsi="微软雅黑" w:eastAsia="微软雅黑" w:cs="微软雅黑"/>
@@ -8529,7 +9592,9 @@
         </w:tblBorders>
         <w:tblLayout w:type="fixed"/>
         <w:tblCellMar>
+          <w:top w:w="0" w:type="dxa"/>
           <w:left w:w="108" w:type="dxa"/>
+          <w:bottom w:w="0" w:type="dxa"/>
           <w:right w:w="108" w:type="dxa"/>
         </w:tblCellMar>
       </w:tblPr>
@@ -8550,7 +9615,9 @@
           </w:tblBorders>
           <w:tblLayout w:type="fixed"/>
           <w:tblCellMar>
+            <w:top w:w="0" w:type="dxa"/>
             <w:left w:w="108" w:type="dxa"/>
+            <w:bottom w:w="0" w:type="dxa"/>
             <w:right w:w="108" w:type="dxa"/>
           </w:tblCellMar>
         </w:tblPrEx>
@@ -8717,7 +9784,9 @@
           </w:tblBorders>
           <w:tblLayout w:type="fixed"/>
           <w:tblCellMar>
+            <w:top w:w="0" w:type="dxa"/>
             <w:left w:w="108" w:type="dxa"/>
+            <w:bottom w:w="0" w:type="dxa"/>
             <w:right w:w="108" w:type="dxa"/>
           </w:tblCellMar>
         </w:tblPrEx>
@@ -8907,7 +9976,9 @@
           </w:tblBorders>
           <w:tblLayout w:type="fixed"/>
           <w:tblCellMar>
+            <w:top w:w="0" w:type="dxa"/>
             <w:left w:w="108" w:type="dxa"/>
+            <w:bottom w:w="0" w:type="dxa"/>
             <w:right w:w="108" w:type="dxa"/>
           </w:tblCellMar>
         </w:tblPrEx>
@@ -9075,7 +10146,9 @@
           </w:tblBorders>
           <w:tblLayout w:type="fixed"/>
           <w:tblCellMar>
+            <w:top w:w="0" w:type="dxa"/>
             <w:left w:w="108" w:type="dxa"/>
+            <w:bottom w:w="0" w:type="dxa"/>
             <w:right w:w="108" w:type="dxa"/>
           </w:tblCellMar>
         </w:tblPrEx>
@@ -9243,7 +10316,9 @@
           </w:tblBorders>
           <w:tblLayout w:type="fixed"/>
           <w:tblCellMar>
+            <w:top w:w="0" w:type="dxa"/>
             <w:left w:w="108" w:type="dxa"/>
+            <w:bottom w:w="0" w:type="dxa"/>
             <w:right w:w="108" w:type="dxa"/>
           </w:tblCellMar>
         </w:tblPrEx>
@@ -9414,7 +10489,9 @@
           </w:tblBorders>
           <w:tblLayout w:type="fixed"/>
           <w:tblCellMar>
+            <w:top w:w="0" w:type="dxa"/>
             <w:left w:w="108" w:type="dxa"/>
+            <w:bottom w:w="0" w:type="dxa"/>
             <w:right w:w="108" w:type="dxa"/>
           </w:tblCellMar>
         </w:tblPrEx>
@@ -9584,7 +10661,9 @@
           </w:tblBorders>
           <w:tblLayout w:type="fixed"/>
           <w:tblCellMar>
+            <w:top w:w="0" w:type="dxa"/>
             <w:left w:w="108" w:type="dxa"/>
+            <w:bottom w:w="0" w:type="dxa"/>
             <w:right w:w="108" w:type="dxa"/>
           </w:tblCellMar>
         </w:tblPrEx>
@@ -9752,7 +10831,9 @@
           </w:tblBorders>
           <w:tblLayout w:type="fixed"/>
           <w:tblCellMar>
+            <w:top w:w="0" w:type="dxa"/>
             <w:left w:w="108" w:type="dxa"/>
+            <w:bottom w:w="0" w:type="dxa"/>
             <w:right w:w="108" w:type="dxa"/>
           </w:tblCellMar>
         </w:tblPrEx>
@@ -9913,7 +10994,9 @@
           </w:tblBorders>
           <w:tblLayout w:type="fixed"/>
           <w:tblCellMar>
+            <w:top w:w="0" w:type="dxa"/>
             <w:left w:w="108" w:type="dxa"/>
+            <w:bottom w:w="0" w:type="dxa"/>
             <w:right w:w="108" w:type="dxa"/>
           </w:tblCellMar>
         </w:tblPrEx>
@@ -10110,7 +11193,9 @@
           </w:tblBorders>
           <w:tblLayout w:type="fixed"/>
           <w:tblCellMar>
+            <w:top w:w="0" w:type="dxa"/>
             <w:left w:w="108" w:type="dxa"/>
+            <w:bottom w:w="0" w:type="dxa"/>
             <w:right w:w="108" w:type="dxa"/>
           </w:tblCellMar>
         </w:tblPrEx>
@@ -10277,7 +11362,9 @@
           </w:tblBorders>
           <w:tblLayout w:type="fixed"/>
           <w:tblCellMar>
+            <w:top w:w="0" w:type="dxa"/>
             <w:left w:w="108" w:type="dxa"/>
+            <w:bottom w:w="0" w:type="dxa"/>
             <w:right w:w="108" w:type="dxa"/>
           </w:tblCellMar>
         </w:tblPrEx>
@@ -10444,7 +11531,9 @@
           </w:tblBorders>
           <w:tblLayout w:type="fixed"/>
           <w:tblCellMar>
+            <w:top w:w="0" w:type="dxa"/>
             <w:left w:w="108" w:type="dxa"/>
+            <w:bottom w:w="0" w:type="dxa"/>
             <w:right w:w="108" w:type="dxa"/>
           </w:tblCellMar>
         </w:tblPrEx>
@@ -10611,7 +11700,9 @@
           </w:tblBorders>
           <w:tblLayout w:type="fixed"/>
           <w:tblCellMar>
+            <w:top w:w="0" w:type="dxa"/>
             <w:left w:w="108" w:type="dxa"/>
+            <w:bottom w:w="0" w:type="dxa"/>
             <w:right w:w="108" w:type="dxa"/>
           </w:tblCellMar>
         </w:tblPrEx>
@@ -10778,7 +11869,9 @@
           </w:tblBorders>
           <w:tblLayout w:type="fixed"/>
           <w:tblCellMar>
+            <w:top w:w="0" w:type="dxa"/>
             <w:left w:w="108" w:type="dxa"/>
+            <w:bottom w:w="0" w:type="dxa"/>
             <w:right w:w="108" w:type="dxa"/>
           </w:tblCellMar>
         </w:tblPrEx>
@@ -10951,7 +12044,9 @@
           </w:tblBorders>
           <w:tblLayout w:type="fixed"/>
           <w:tblCellMar>
+            <w:top w:w="0" w:type="dxa"/>
             <w:left w:w="108" w:type="dxa"/>
+            <w:bottom w:w="0" w:type="dxa"/>
             <w:right w:w="108" w:type="dxa"/>
           </w:tblCellMar>
         </w:tblPrEx>
@@ -11118,7 +12213,9 @@
           </w:tblBorders>
           <w:tblLayout w:type="fixed"/>
           <w:tblCellMar>
+            <w:top w:w="0" w:type="dxa"/>
             <w:left w:w="108" w:type="dxa"/>
+            <w:bottom w:w="0" w:type="dxa"/>
             <w:right w:w="108" w:type="dxa"/>
           </w:tblCellMar>
         </w:tblPrEx>
@@ -11285,7 +12382,9 @@
           </w:tblBorders>
           <w:tblLayout w:type="fixed"/>
           <w:tblCellMar>
+            <w:top w:w="0" w:type="dxa"/>
             <w:left w:w="108" w:type="dxa"/>
+            <w:bottom w:w="0" w:type="dxa"/>
             <w:right w:w="108" w:type="dxa"/>
           </w:tblCellMar>
         </w:tblPrEx>
@@ -11452,7 +12551,9 @@
           </w:tblBorders>
           <w:tblLayout w:type="fixed"/>
           <w:tblCellMar>
+            <w:top w:w="0" w:type="dxa"/>
             <w:left w:w="108" w:type="dxa"/>
+            <w:bottom w:w="0" w:type="dxa"/>
             <w:right w:w="108" w:type="dxa"/>
           </w:tblCellMar>
         </w:tblPrEx>
@@ -11619,7 +12720,9 @@
           </w:tblBorders>
           <w:tblLayout w:type="fixed"/>
           <w:tblCellMar>
+            <w:top w:w="0" w:type="dxa"/>
             <w:left w:w="108" w:type="dxa"/>
+            <w:bottom w:w="0" w:type="dxa"/>
             <w:right w:w="108" w:type="dxa"/>
           </w:tblCellMar>
         </w:tblPrEx>
@@ -11786,7 +12889,9 @@
           </w:tblBorders>
           <w:tblLayout w:type="fixed"/>
           <w:tblCellMar>
+            <w:top w:w="0" w:type="dxa"/>
             <w:left w:w="108" w:type="dxa"/>
+            <w:bottom w:w="0" w:type="dxa"/>
             <w:right w:w="108" w:type="dxa"/>
           </w:tblCellMar>
         </w:tblPrEx>
@@ -11953,7 +13058,9 @@
           </w:tblBorders>
           <w:tblLayout w:type="fixed"/>
           <w:tblCellMar>
+            <w:top w:w="0" w:type="dxa"/>
             <w:left w:w="108" w:type="dxa"/>
+            <w:bottom w:w="0" w:type="dxa"/>
             <w:right w:w="108" w:type="dxa"/>
           </w:tblCellMar>
         </w:tblPrEx>
@@ -12120,7 +13227,9 @@
           </w:tblBorders>
           <w:tblLayout w:type="fixed"/>
           <w:tblCellMar>
+            <w:top w:w="0" w:type="dxa"/>
             <w:left w:w="108" w:type="dxa"/>
+            <w:bottom w:w="0" w:type="dxa"/>
             <w:right w:w="108" w:type="dxa"/>
           </w:tblCellMar>
         </w:tblPrEx>
@@ -12326,7 +13435,7 @@
           <w:szCs w:val="44"/>
         </w:rPr>
       </w:pPr>
-      <w:bookmarkStart w:id="8" w:name="_Toc2616"/>
+      <w:bookmarkStart w:id="8" w:name="_Toc16878"/>
       <w:r>
         <w:rPr>
           <w:rFonts w:hint="eastAsia" w:ascii="微软雅黑" w:hAnsi="微软雅黑" w:eastAsia="微软雅黑" w:cs="微软雅黑"/>
@@ -12377,7 +13486,7 @@
           <w:lang w:val="zh-CN"/>
         </w:rPr>
       </w:pPr>
-      <w:bookmarkStart w:id="9" w:name="_Toc30815"/>
+      <w:bookmarkStart w:id="9" w:name="_Toc20720"/>
       <w:r>
         <w:rPr>
           <w:rFonts w:hint="eastAsia" w:ascii="微软雅黑" w:hAnsi="微软雅黑" w:eastAsia="微软雅黑" w:cs="微软雅黑"/>
@@ -12432,7 +13541,17 @@
           <w:sz w:val="24"/>
           <w:szCs w:val="24"/>
         </w:rPr>
-        <w:t>代码：源代码、测试代码</w:t>
+        <w:t>代码：源代码、测试代</w:t>
+      </w:r>
+      <w:bookmarkStart w:id="12" w:name="_GoBack"/>
+      <w:bookmarkEnd w:id="12"/>
+      <w:r>
+        <w:rPr>
+          <w:rFonts w:hint="eastAsia" w:ascii="微软雅黑" w:hAnsi="微软雅黑" w:eastAsia="微软雅黑" w:cs="微软雅黑"/>
+          <w:sz w:val="24"/>
+          <w:szCs w:val="24"/>
+        </w:rPr>
+        <w:t>码</w:t>
       </w:r>
       <w:r>
         <w:rPr>
@@ -12501,7 +13620,7 @@
           <w:szCs w:val="24"/>
           <w:lang w:val="en-US" w:eastAsia="zh-CN"/>
         </w:rPr>
-        <w:t>测试文档</w:t>
+        <w:t>测试文档、构件选择文档、构件改进意见文档</w:t>
       </w:r>
     </w:p>
     <w:p>
@@ -12556,7 +13675,7 @@
           <w:lang w:val="zh-CN"/>
         </w:rPr>
       </w:pPr>
-      <w:bookmarkStart w:id="10" w:name="_Toc18875"/>
+      <w:bookmarkStart w:id="10" w:name="_Toc3002"/>
       <w:r>
         <w:rPr>
           <w:rFonts w:hint="eastAsia" w:ascii="微软雅黑" w:hAnsi="微软雅黑" w:eastAsia="微软雅黑" w:cs="微软雅黑"/>
@@ -12771,7 +13890,7 @@
           <w:szCs w:val="24"/>
         </w:rPr>
       </w:pPr>
-      <w:bookmarkStart w:id="11" w:name="_Toc2271"/>
+      <w:bookmarkStart w:id="11" w:name="_Toc16220"/>
       <w:r>
         <w:rPr>
           <w:rFonts w:hint="eastAsia" w:ascii="微软雅黑" w:hAnsi="微软雅黑" w:eastAsia="微软雅黑" w:cs="微软雅黑"/>
@@ -13064,16 +14183,117 @@
 
 <file path=word/numbering.xml><?xml version="1.0" encoding="utf-8"?>
 <w:numbering xmlns:wpc="http://schemas.microsoft.com/office/word/2010/wordprocessingCanvas" xmlns:mc="http://schemas.openxmlformats.org/markup-compatibility/2006" xmlns:o="urn:schemas-microsoft-com:office:office" xmlns:r="http://schemas.openxmlformats.org/officeDocument/2006/relationships" xmlns:m="http://schemas.openxmlformats.org/officeDocument/2006/math" xmlns:v="urn:schemas-microsoft-com:vml" xmlns:wp14="http://schemas.microsoft.com/office/word/2010/wordprocessingDrawing" xmlns:wp="http://schemas.openxmlformats.org/drawingml/2006/wordprocessingDrawing" xmlns:w10="urn:schemas-microsoft-com:office:word" xmlns:w="http://schemas.openxmlformats.org/wordprocessingml/2006/main" xmlns:w14="http://schemas.microsoft.com/office/word/2010/wordml" xmlns:wpg="http://schemas.microsoft.com/office/word/2010/wordprocessingGroup" xmlns:wpi="http://schemas.microsoft.com/office/word/2010/wordprocessingInk" xmlns:wne="http://schemas.microsoft.com/office/word/2006/wordml" xmlns:wps="http://schemas.microsoft.com/office/word/2010/wordprocessingShape" mc:Ignorable="w14 wp14">
-  <w:abstractNum w:abstractNumId="1460425583">
-    <w:nsid w:val="570C536F"/>
-    <w:multiLevelType w:val="singleLevel"/>
-    <w:tmpl w:val="570C536F"/>
+  <w:abstractNum w:abstractNumId="1847397623">
+    <w:nsid w:val="6E1D0CF7"/>
+    <w:multiLevelType w:val="multilevel"/>
+    <w:tmpl w:val="6E1D0CF7"/>
     <w:lvl w:ilvl="0" w:tentative="1">
-      <w:start w:val="2"/>
-      <w:numFmt w:val="decimal"/>
-      <w:suff w:val="nothing"/>
-      <w:lvlText w:val="%1．"/>
+      <w:start w:val="1"/>
+      <w:numFmt w:val="bullet"/>
+      <w:lvlText w:val=""/>
       <w:lvlJc w:val="left"/>
+      <w:pPr>
+        <w:ind w:left="720" w:hanging="360"/>
+      </w:pPr>
+      <w:rPr>
+        <w:rFonts w:hint="default" w:ascii="Symbol" w:hAnsi="Symbol"/>
+      </w:rPr>
+    </w:lvl>
+    <w:lvl w:ilvl="1" w:tentative="1">
+      <w:start w:val="1"/>
+      <w:numFmt w:val="bullet"/>
+      <w:lvlText w:val="o"/>
+      <w:lvlJc w:val="left"/>
+      <w:pPr>
+        <w:ind w:left="1440" w:hanging="360"/>
+      </w:pPr>
+      <w:rPr>
+        <w:rFonts w:hint="default" w:ascii="Courier New" w:hAnsi="Courier New" w:cs="Courier New"/>
+      </w:rPr>
+    </w:lvl>
+    <w:lvl w:ilvl="2" w:tentative="1">
+      <w:start w:val="1"/>
+      <w:numFmt w:val="bullet"/>
+      <w:lvlText w:val=""/>
+      <w:lvlJc w:val="left"/>
+      <w:pPr>
+        <w:ind w:left="2160" w:hanging="360"/>
+      </w:pPr>
+      <w:rPr>
+        <w:rFonts w:hint="default" w:ascii="Wingdings" w:hAnsi="Wingdings"/>
+      </w:rPr>
+    </w:lvl>
+    <w:lvl w:ilvl="3" w:tentative="1">
+      <w:start w:val="1"/>
+      <w:numFmt w:val="bullet"/>
+      <w:lvlText w:val=""/>
+      <w:lvlJc w:val="left"/>
+      <w:pPr>
+        <w:ind w:left="2880" w:hanging="360"/>
+      </w:pPr>
+      <w:rPr>
+        <w:rFonts w:hint="default" w:ascii="Symbol" w:hAnsi="Symbol"/>
+      </w:rPr>
+    </w:lvl>
+    <w:lvl w:ilvl="4" w:tentative="1">
+      <w:start w:val="1"/>
+      <w:numFmt w:val="bullet"/>
+      <w:lvlText w:val="o"/>
+      <w:lvlJc w:val="left"/>
+      <w:pPr>
+        <w:ind w:left="3600" w:hanging="360"/>
+      </w:pPr>
+      <w:rPr>
+        <w:rFonts w:hint="default" w:ascii="Courier New" w:hAnsi="Courier New" w:cs="Courier New"/>
+      </w:rPr>
+    </w:lvl>
+    <w:lvl w:ilvl="5" w:tentative="1">
+      <w:start w:val="1"/>
+      <w:numFmt w:val="bullet"/>
+      <w:lvlText w:val=""/>
+      <w:lvlJc w:val="left"/>
+      <w:pPr>
+        <w:ind w:left="4320" w:hanging="360"/>
+      </w:pPr>
+      <w:rPr>
+        <w:rFonts w:hint="default" w:ascii="Wingdings" w:hAnsi="Wingdings"/>
+      </w:rPr>
+    </w:lvl>
+    <w:lvl w:ilvl="6" w:tentative="1">
+      <w:start w:val="1"/>
+      <w:numFmt w:val="bullet"/>
+      <w:lvlText w:val=""/>
+      <w:lvlJc w:val="left"/>
+      <w:pPr>
+        <w:ind w:left="5040" w:hanging="360"/>
+      </w:pPr>
+      <w:rPr>
+        <w:rFonts w:hint="default" w:ascii="Symbol" w:hAnsi="Symbol"/>
+      </w:rPr>
+    </w:lvl>
+    <w:lvl w:ilvl="7" w:tentative="1">
+      <w:start w:val="1"/>
+      <w:numFmt w:val="bullet"/>
+      <w:lvlText w:val="o"/>
+      <w:lvlJc w:val="left"/>
+      <w:pPr>
+        <w:ind w:left="5760" w:hanging="360"/>
+      </w:pPr>
+      <w:rPr>
+        <w:rFonts w:hint="default" w:ascii="Courier New" w:hAnsi="Courier New" w:cs="Courier New"/>
+      </w:rPr>
+    </w:lvl>
+    <w:lvl w:ilvl="8" w:tentative="1">
+      <w:start w:val="1"/>
+      <w:numFmt w:val="bullet"/>
+      <w:lvlText w:val=""/>
+      <w:lvlJc w:val="left"/>
+      <w:pPr>
+        <w:ind w:left="6480" w:hanging="360"/>
+      </w:pPr>
+      <w:rPr>
+        <w:rFonts w:hint="default" w:ascii="Wingdings" w:hAnsi="Wingdings"/>
+      </w:rPr>
     </w:lvl>
   </w:abstractNum>
   <w:abstractNum w:abstractNumId="287517064">
@@ -13189,117 +14409,16 @@
       </w:rPr>
     </w:lvl>
   </w:abstractNum>
-  <w:abstractNum w:abstractNumId="1847397623">
-    <w:nsid w:val="6E1D0CF7"/>
-    <w:multiLevelType w:val="multilevel"/>
-    <w:tmpl w:val="6E1D0CF7"/>
+  <w:abstractNum w:abstractNumId="1460425583">
+    <w:nsid w:val="570C536F"/>
+    <w:multiLevelType w:val="singleLevel"/>
+    <w:tmpl w:val="570C536F"/>
     <w:lvl w:ilvl="0" w:tentative="1">
-      <w:start w:val="1"/>
-      <w:numFmt w:val="bullet"/>
-      <w:lvlText w:val=""/>
+      <w:start w:val="2"/>
+      <w:numFmt w:val="decimal"/>
+      <w:suff w:val="nothing"/>
+      <w:lvlText w:val="%1．"/>
       <w:lvlJc w:val="left"/>
-      <w:pPr>
-        <w:ind w:left="720" w:hanging="360"/>
-      </w:pPr>
-      <w:rPr>
-        <w:rFonts w:hint="default" w:ascii="Symbol" w:hAnsi="Symbol"/>
-      </w:rPr>
-    </w:lvl>
-    <w:lvl w:ilvl="1" w:tentative="1">
-      <w:start w:val="1"/>
-      <w:numFmt w:val="bullet"/>
-      <w:lvlText w:val="o"/>
-      <w:lvlJc w:val="left"/>
-      <w:pPr>
-        <w:ind w:left="1440" w:hanging="360"/>
-      </w:pPr>
-      <w:rPr>
-        <w:rFonts w:hint="default" w:ascii="Courier New" w:hAnsi="Courier New" w:cs="Courier New"/>
-      </w:rPr>
-    </w:lvl>
-    <w:lvl w:ilvl="2" w:tentative="1">
-      <w:start w:val="1"/>
-      <w:numFmt w:val="bullet"/>
-      <w:lvlText w:val=""/>
-      <w:lvlJc w:val="left"/>
-      <w:pPr>
-        <w:ind w:left="2160" w:hanging="360"/>
-      </w:pPr>
-      <w:rPr>
-        <w:rFonts w:hint="default" w:ascii="Wingdings" w:hAnsi="Wingdings"/>
-      </w:rPr>
-    </w:lvl>
-    <w:lvl w:ilvl="3" w:tentative="1">
-      <w:start w:val="1"/>
-      <w:numFmt w:val="bullet"/>
-      <w:lvlText w:val=""/>
-      <w:lvlJc w:val="left"/>
-      <w:pPr>
-        <w:ind w:left="2880" w:hanging="360"/>
-      </w:pPr>
-      <w:rPr>
-        <w:rFonts w:hint="default" w:ascii="Symbol" w:hAnsi="Symbol"/>
-      </w:rPr>
-    </w:lvl>
-    <w:lvl w:ilvl="4" w:tentative="1">
-      <w:start w:val="1"/>
-      <w:numFmt w:val="bullet"/>
-      <w:lvlText w:val="o"/>
-      <w:lvlJc w:val="left"/>
-      <w:pPr>
-        <w:ind w:left="3600" w:hanging="360"/>
-      </w:pPr>
-      <w:rPr>
-        <w:rFonts w:hint="default" w:ascii="Courier New" w:hAnsi="Courier New" w:cs="Courier New"/>
-      </w:rPr>
-    </w:lvl>
-    <w:lvl w:ilvl="5" w:tentative="1">
-      <w:start w:val="1"/>
-      <w:numFmt w:val="bullet"/>
-      <w:lvlText w:val=""/>
-      <w:lvlJc w:val="left"/>
-      <w:pPr>
-        <w:ind w:left="4320" w:hanging="360"/>
-      </w:pPr>
-      <w:rPr>
-        <w:rFonts w:hint="default" w:ascii="Wingdings" w:hAnsi="Wingdings"/>
-      </w:rPr>
-    </w:lvl>
-    <w:lvl w:ilvl="6" w:tentative="1">
-      <w:start w:val="1"/>
-      <w:numFmt w:val="bullet"/>
-      <w:lvlText w:val=""/>
-      <w:lvlJc w:val="left"/>
-      <w:pPr>
-        <w:ind w:left="5040" w:hanging="360"/>
-      </w:pPr>
-      <w:rPr>
-        <w:rFonts w:hint="default" w:ascii="Symbol" w:hAnsi="Symbol"/>
-      </w:rPr>
-    </w:lvl>
-    <w:lvl w:ilvl="7" w:tentative="1">
-      <w:start w:val="1"/>
-      <w:numFmt w:val="bullet"/>
-      <w:lvlText w:val="o"/>
-      <w:lvlJc w:val="left"/>
-      <w:pPr>
-        <w:ind w:left="5760" w:hanging="360"/>
-      </w:pPr>
-      <w:rPr>
-        <w:rFonts w:hint="default" w:ascii="Courier New" w:hAnsi="Courier New" w:cs="Courier New"/>
-      </w:rPr>
-    </w:lvl>
-    <w:lvl w:ilvl="8" w:tentative="1">
-      <w:start w:val="1"/>
-      <w:numFmt w:val="bullet"/>
-      <w:lvlText w:val=""/>
-      <w:lvlJc w:val="left"/>
-      <w:pPr>
-        <w:ind w:left="6480" w:hanging="360"/>
-      </w:pPr>
-      <w:rPr>
-        <w:rFonts w:hint="default" w:ascii="Wingdings" w:hAnsi="Wingdings"/>
-      </w:rPr>
     </w:lvl>
   </w:abstractNum>
   <w:num w:numId="1">
@@ -13343,15 +14462,15 @@
     <w:lsdException w:uiPriority="99" w:name="index 7"/>
     <w:lsdException w:uiPriority="99" w:name="index 8"/>
     <w:lsdException w:uiPriority="99" w:name="index 9"/>
-    <w:lsdException w:uiPriority="39" w:name="toc 1"/>
-    <w:lsdException w:uiPriority="39" w:name="toc 2"/>
-    <w:lsdException w:uiPriority="39" w:name="toc 3"/>
-    <w:lsdException w:uiPriority="39" w:name="toc 4"/>
-    <w:lsdException w:uiPriority="39" w:name="toc 5"/>
-    <w:lsdException w:uiPriority="39" w:name="toc 6"/>
-    <w:lsdException w:uiPriority="39" w:name="toc 7"/>
-    <w:lsdException w:uiPriority="39" w:name="toc 8"/>
-    <w:lsdException w:uiPriority="39" w:name="toc 9"/>
+    <w:lsdException w:qFormat="1" w:uiPriority="39" w:semiHidden="0" w:name="toc 1"/>
+    <w:lsdException w:qFormat="1" w:uiPriority="39" w:semiHidden="0" w:name="toc 2"/>
+    <w:lsdException w:qFormat="1" w:uiPriority="39" w:semiHidden="0" w:name="toc 3"/>
+    <w:lsdException w:qFormat="1" w:uiPriority="39" w:semiHidden="0" w:name="toc 4"/>
+    <w:lsdException w:qFormat="1" w:uiPriority="39" w:semiHidden="0" w:name="toc 5"/>
+    <w:lsdException w:qFormat="1" w:uiPriority="39" w:semiHidden="0" w:name="toc 6"/>
+    <w:lsdException w:qFormat="1" w:uiPriority="39" w:semiHidden="0" w:name="toc 7"/>
+    <w:lsdException w:qFormat="1" w:uiPriority="39" w:semiHidden="0" w:name="toc 8"/>
+    <w:lsdException w:qFormat="1" w:uiPriority="39" w:semiHidden="0" w:name="toc 9"/>
     <w:lsdException w:uiPriority="99" w:name="Normal Indent"/>
     <w:lsdException w:uiPriority="99" w:name="footnote text"/>
     <w:lsdException w:uiPriority="99" w:name="annotation text"/>
@@ -13652,6 +14771,7 @@
     <w:basedOn w:val="1"/>
     <w:next w:val="1"/>
     <w:unhideWhenUsed/>
+    <w:qFormat/>
     <w:uiPriority w:val="39"/>
     <w:pPr>
       <w:ind w:left="2520" w:leftChars="1200"/>
@@ -13662,6 +14782,7 @@
     <w:basedOn w:val="1"/>
     <w:next w:val="1"/>
     <w:unhideWhenUsed/>
+    <w:qFormat/>
     <w:uiPriority w:val="39"/>
     <w:pPr>
       <w:ind w:left="1680" w:leftChars="800"/>
@@ -13672,6 +14793,7 @@
     <w:basedOn w:val="1"/>
     <w:next w:val="1"/>
     <w:unhideWhenUsed/>
+    <w:qFormat/>
     <w:uiPriority w:val="39"/>
     <w:pPr>
       <w:ind w:left="840" w:leftChars="400"/>
@@ -13682,6 +14804,7 @@
     <w:basedOn w:val="1"/>
     <w:next w:val="1"/>
     <w:unhideWhenUsed/>
+    <w:qFormat/>
     <w:uiPriority w:val="39"/>
     <w:pPr>
       <w:ind w:left="2940" w:leftChars="1400"/>
@@ -13736,6 +14859,7 @@
     <w:basedOn w:val="1"/>
     <w:next w:val="1"/>
     <w:unhideWhenUsed/>
+    <w:qFormat/>
     <w:uiPriority w:val="39"/>
   </w:style>
   <w:style w:type="paragraph" w:styleId="11">
@@ -13743,6 +14867,7 @@
     <w:basedOn w:val="1"/>
     <w:next w:val="1"/>
     <w:unhideWhenUsed/>
+    <w:qFormat/>
     <w:uiPriority w:val="39"/>
     <w:pPr>
       <w:ind w:left="1260" w:leftChars="600"/>
@@ -13776,6 +14901,7 @@
     <w:basedOn w:val="1"/>
     <w:next w:val="1"/>
     <w:unhideWhenUsed/>
+    <w:qFormat/>
     <w:uiPriority w:val="39"/>
     <w:pPr>
       <w:ind w:left="2100" w:leftChars="1000"/>
@@ -13786,6 +14912,7 @@
     <w:basedOn w:val="1"/>
     <w:next w:val="1"/>
     <w:unhideWhenUsed/>
+    <w:qFormat/>
     <w:uiPriority w:val="39"/>
     <w:pPr>
       <w:ind w:left="420" w:leftChars="200"/>
@@ -13796,6 +14923,7 @@
     <w:basedOn w:val="1"/>
     <w:next w:val="1"/>
     <w:unhideWhenUsed/>
+    <w:qFormat/>
     <w:uiPriority w:val="39"/>
     <w:pPr>
       <w:ind w:left="3360" w:leftChars="1600"/>

</xml_diff>